<commit_message>
DVS128 cpld vhdl documentation
git-svn-id: svn://svn.code.sf.net/p/jaer/code@3395 b7f4320f-462c-0410-a916-d9f35bb82d52
</commit_message>
<xml_diff>
--- a/trunk/deviceFirmwarePCBLayout/TmpDiff128CPLD/VHDL code documentation.docx
+++ b/trunk/deviceFirmwarePCBLayout/TmpDiff128CPLD/VHDL code documentation.docx
@@ -4,7 +4,7 @@
   <w:body>
     <w:p>
       <w:pPr>
-        <w:pStyle w:val="berschrift1"/>
+        <w:pStyle w:val="Heading1"/>
       </w:pPr>
       <w:r>
         <w:t xml:space="preserve">AER </w:t>
@@ -107,6 +107,19 @@
     <w:p>
       <w:r>
         <w:t>There is an input signal to reset the timestamp counter to zero. This will also insert a special event into the event stream; this special event tells the receiver that the timestamp has been reset and the ‘wrap-add’ should be set to zero.</w:t>
+      </w:r>
+    </w:p>
+    <w:p>
+      <w:r>
+        <w:t xml:space="preserve">The timestamp counter can be synchronized to external devices (slave mode). The timestamp counter is controlled by the </w:t>
+      </w:r>
+      <w:proofErr w:type="spellStart"/>
+      <w:r>
+        <w:t>synchronizerStateMachine</w:t>
+      </w:r>
+      <w:proofErr w:type="spellEnd"/>
+      <w:r>
+        <w:t>.</w:t>
       </w:r>
     </w:p>
     <w:p>
@@ -140,6 +153,7 @@
       <w:r>
         <w:rPr>
           <w:noProof/>
+          <w:lang w:val="de-CH" w:eastAsia="de-CH"/>
         </w:rPr>
         <w:drawing>
           <wp:inline distT="0" distB="0" distL="0" distR="0">
@@ -220,12 +234,166 @@
     </w:p>
     <w:p>
       <w:r>
+        <w:t xml:space="preserve">By means of the </w:t>
+      </w:r>
+      <w:proofErr w:type="spellStart"/>
+      <w:r>
+        <w:t>earlyPaketTimer</w:t>
+      </w:r>
+      <w:proofErr w:type="spellEnd"/>
+      <w:r>
+        <w:t xml:space="preserve"> and the </w:t>
+      </w:r>
+      <w:proofErr w:type="spellStart"/>
+      <w:r>
+        <w:t>eventCounter</w:t>
+      </w:r>
+      <w:proofErr w:type="spellEnd"/>
+      <w:r>
+        <w:t xml:space="preserve">, the code ensure that a </w:t>
+      </w:r>
+      <w:proofErr w:type="spellStart"/>
+      <w:r>
+        <w:t>paket</w:t>
+      </w:r>
+      <w:proofErr w:type="spellEnd"/>
+      <w:r>
+        <w:t xml:space="preserve"> is </w:t>
+      </w:r>
+      <w:proofErr w:type="spellStart"/>
+      <w:r>
+        <w:t>commited</w:t>
+      </w:r>
+      <w:proofErr w:type="spellEnd"/>
+      <w:r>
+        <w:t xml:space="preserve"> to the USB domain at least every few milliseconds. This is to ensure that the host computer received data regularly even if the activity is low. Every </w:t>
+      </w:r>
+      <w:proofErr w:type="spellStart"/>
+      <w:proofErr w:type="gramStart"/>
+      <w:r>
+        <w:t>fifo</w:t>
+      </w:r>
+      <w:proofErr w:type="spellEnd"/>
+      <w:proofErr w:type="gramEnd"/>
+      <w:r>
+        <w:t xml:space="preserve"> buffer in the FX2 can hold 128 events, the </w:t>
+      </w:r>
+      <w:proofErr w:type="spellStart"/>
+      <w:r>
+        <w:t>fifoStateMachine</w:t>
+      </w:r>
+      <w:proofErr w:type="spellEnd"/>
+      <w:r>
+        <w:t xml:space="preserve"> increments the </w:t>
+      </w:r>
+      <w:proofErr w:type="spellStart"/>
+      <w:r>
+        <w:t>eventCounter</w:t>
+      </w:r>
+      <w:proofErr w:type="spellEnd"/>
+      <w:r>
+        <w:t xml:space="preserve"> for every event that is written to the </w:t>
+      </w:r>
+      <w:proofErr w:type="spellStart"/>
+      <w:r>
+        <w:t>Fifo</w:t>
+      </w:r>
+      <w:proofErr w:type="spellEnd"/>
+      <w:r>
+        <w:t xml:space="preserve"> and if the counter reaches 128, a </w:t>
+      </w:r>
+      <w:proofErr w:type="spellStart"/>
+      <w:r>
+        <w:t>paket</w:t>
+      </w:r>
+      <w:proofErr w:type="spellEnd"/>
+      <w:r>
+        <w:t xml:space="preserve"> has been </w:t>
+      </w:r>
+      <w:proofErr w:type="spellStart"/>
+      <w:r>
+        <w:t>commited</w:t>
+      </w:r>
+      <w:proofErr w:type="spellEnd"/>
+      <w:r>
+        <w:t xml:space="preserve"> automatically and the </w:t>
+      </w:r>
+      <w:proofErr w:type="spellStart"/>
+      <w:r>
+        <w:t>earlyPaketTimer</w:t>
+      </w:r>
+      <w:proofErr w:type="spellEnd"/>
+      <w:r>
+        <w:t xml:space="preserve"> is reset. If the </w:t>
+      </w:r>
+      <w:proofErr w:type="spellStart"/>
+      <w:r>
+        <w:t>earlyPaketTimer</w:t>
+      </w:r>
+      <w:proofErr w:type="spellEnd"/>
+      <w:r>
+        <w:t xml:space="preserve"> overflows (which means that the </w:t>
+      </w:r>
+      <w:proofErr w:type="spellStart"/>
+      <w:r>
+        <w:t>fifoStateMachine</w:t>
+      </w:r>
+      <w:proofErr w:type="spellEnd"/>
+      <w:r>
+        <w:t xml:space="preserve"> did not write 128 events to the </w:t>
+      </w:r>
+      <w:proofErr w:type="spellStart"/>
+      <w:proofErr w:type="gramStart"/>
+      <w:r>
+        <w:t>fifo</w:t>
+      </w:r>
+      <w:proofErr w:type="spellEnd"/>
+      <w:proofErr w:type="gramEnd"/>
+      <w:r>
+        <w:t xml:space="preserve"> recently), the </w:t>
+      </w:r>
+      <w:proofErr w:type="spellStart"/>
+      <w:r>
+        <w:lastRenderedPageBreak/>
+        <w:t>fifostateMachine</w:t>
+      </w:r>
+      <w:proofErr w:type="spellEnd"/>
+      <w:r>
+        <w:t xml:space="preserve"> will assert </w:t>
+      </w:r>
+      <w:proofErr w:type="spellStart"/>
+      <w:r>
+        <w:t>PaketEndxSBO</w:t>
+      </w:r>
+      <w:proofErr w:type="spellEnd"/>
+      <w:r>
+        <w:t xml:space="preserve"> to tell the FX2 that the current </w:t>
+      </w:r>
+      <w:proofErr w:type="spellStart"/>
+      <w:r>
+        <w:t>fifo</w:t>
+      </w:r>
+      <w:proofErr w:type="spellEnd"/>
+      <w:r>
+        <w:t xml:space="preserve"> should be </w:t>
+      </w:r>
+      <w:proofErr w:type="spellStart"/>
+      <w:r>
+        <w:t>commited</w:t>
+      </w:r>
+      <w:proofErr w:type="spellEnd"/>
+      <w:r>
+        <w:t xml:space="preserve"> to the USB domain.</w:t>
+      </w:r>
+    </w:p>
+    <w:p>
+      <w:r>
         <w:t>Below the different files are described.</w:t>
       </w:r>
     </w:p>
     <w:p>
       <w:pPr>
-        <w:pStyle w:val="berschrift2"/>
+        <w:pStyle w:val="Heading2"/>
       </w:pPr>
       <w:proofErr w:type="spellStart"/>
       <w:r>
@@ -257,7 +425,7 @@
     </w:p>
     <w:p>
       <w:pPr>
-        <w:pStyle w:val="berschrift4"/>
+        <w:pStyle w:val="Heading4"/>
       </w:pPr>
       <w:r>
         <w:t>Inputs:</w:t>
@@ -291,22 +459,403 @@
     <w:p>
       <w:proofErr w:type="spellStart"/>
       <w:r>
+        <w:t>ClockxCI</w:t>
+      </w:r>
+      <w:proofErr w:type="spellEnd"/>
+      <w:r>
+        <w:t>: system clock</w:t>
+      </w:r>
+    </w:p>
+    <w:p>
+      <w:proofErr w:type="spellStart"/>
+      <w:r>
+        <w:t>ResetxRBI</w:t>
+      </w:r>
+      <w:proofErr w:type="spellEnd"/>
+      <w:r>
+        <w:t>: chip reset, active low</w:t>
+      </w:r>
+    </w:p>
+    <w:p>
+      <w:pPr>
+        <w:pStyle w:val="signallist"/>
+      </w:pPr>
+      <w:proofErr w:type="spellStart"/>
+      <w:r>
+        <w:t>FifoInFullxS</w:t>
+      </w:r>
+      <w:r>
+        <w:t>B</w:t>
+      </w:r>
+      <w:r>
+        <w:t>I</w:t>
+      </w:r>
+      <w:proofErr w:type="spellEnd"/>
+      <w:r>
+        <w:t>:</w:t>
+      </w:r>
+      <w:r>
+        <w:t xml:space="preserve"> event </w:t>
+      </w:r>
+      <w:proofErr w:type="spellStart"/>
+      <w:proofErr w:type="gramStart"/>
+      <w:r>
+        <w:t>fifo</w:t>
+      </w:r>
+      <w:proofErr w:type="spellEnd"/>
+      <w:proofErr w:type="gramEnd"/>
+      <w:r>
+        <w:t xml:space="preserve"> is full, active low</w:t>
+      </w:r>
+      <w:r>
+        <w:t xml:space="preserve">. </w:t>
+      </w:r>
+      <w:proofErr w:type="gramStart"/>
+      <w:r>
+        <w:t>with</w:t>
+      </w:r>
+      <w:proofErr w:type="gramEnd"/>
+      <w:r>
+        <w:t xml:space="preserve"> the current implementation, the AER_FSM does not write data into the FIFO if full</w:t>
+      </w:r>
+      <w:r>
+        <w:t>.</w:t>
+      </w:r>
+    </w:p>
+    <w:p>
+      <w:pPr>
+        <w:pStyle w:val="signallist"/>
+      </w:pPr>
+      <w:proofErr w:type="spellStart"/>
+      <w:r>
+        <w:t>FifoFlagAxSBI</w:t>
+      </w:r>
+      <w:proofErr w:type="spellEnd"/>
+      <w:r>
+        <w:t xml:space="preserve"> (</w:t>
+      </w:r>
+      <w:proofErr w:type="spellStart"/>
+      <w:r>
+        <w:t>FifoInAlmostFullxSBI</w:t>
+      </w:r>
+      <w:proofErr w:type="spellEnd"/>
+      <w:r>
+        <w:t>)</w:t>
+      </w:r>
+      <w:r>
+        <w:t xml:space="preserve">: event </w:t>
+      </w:r>
+      <w:proofErr w:type="spellStart"/>
+      <w:proofErr w:type="gramStart"/>
+      <w:r>
+        <w:t>fifo</w:t>
+      </w:r>
+      <w:proofErr w:type="spellEnd"/>
+      <w:proofErr w:type="gramEnd"/>
+      <w:r>
+        <w:t xml:space="preserve"> is almost full, active low. If this signal is active, the </w:t>
+      </w:r>
+      <w:proofErr w:type="spellStart"/>
+      <w:r>
+        <w:t>monitorSM</w:t>
+      </w:r>
+      <w:proofErr w:type="spellEnd"/>
+      <w:r>
+        <w:t xml:space="preserve"> continues to handshake, but events are discarded.</w:t>
+      </w:r>
+    </w:p>
+    <w:p>
+      <w:pPr>
+        <w:pStyle w:val="signallist"/>
+      </w:pPr>
+      <w:proofErr w:type="spellStart"/>
+      <w:r>
+        <w:t>HostResetTimestampxSI</w:t>
+      </w:r>
+      <w:proofErr w:type="spellEnd"/>
+      <w:r>
+        <w:t>: reset the timestamp counter</w:t>
+      </w:r>
+      <w:r>
+        <w:t xml:space="preserve"> to zero. This also insert</w:t>
+      </w:r>
+      <w:r>
+        <w:t>s</w:t>
+      </w:r>
+      <w:r>
+        <w:t xml:space="preserve"> a special event into the event stream to tell the receiver to reset its ‘wrap-add’.</w:t>
+      </w:r>
+    </w:p>
+    <w:p>
+      <w:pPr>
+        <w:pStyle w:val="signallist"/>
+      </w:pPr>
+      <w:proofErr w:type="spellStart"/>
+      <w:r>
+        <w:t>Run</w:t>
+      </w:r>
+      <w:r>
+        <w:t>Monitor</w:t>
+      </w:r>
+      <w:r>
+        <w:t>xSI</w:t>
+      </w:r>
+      <w:proofErr w:type="spellEnd"/>
+      <w:r>
+        <w:t xml:space="preserve">: If active, events are written </w:t>
+      </w:r>
+      <w:r>
+        <w:t xml:space="preserve">into the </w:t>
+      </w:r>
+      <w:proofErr w:type="spellStart"/>
+      <w:proofErr w:type="gramStart"/>
+      <w:r>
+        <w:t>fifo</w:t>
+      </w:r>
+      <w:proofErr w:type="spellEnd"/>
+      <w:proofErr w:type="gramEnd"/>
+      <w:r>
+        <w:t>, if inactive, the monitor state machine</w:t>
+      </w:r>
+      <w:r>
+        <w:t xml:space="preserve"> handshakes with</w:t>
+      </w:r>
+      <w:r>
+        <w:t xml:space="preserve"> the</w:t>
+      </w:r>
+      <w:r>
+        <w:t xml:space="preserve"> AER sender, </w:t>
+      </w:r>
+      <w:r>
+        <w:t xml:space="preserve">but does not write events to </w:t>
+      </w:r>
+      <w:proofErr w:type="spellStart"/>
+      <w:r>
+        <w:t>fifo</w:t>
+      </w:r>
+      <w:proofErr w:type="spellEnd"/>
+      <w:r>
+        <w:t xml:space="preserve"> and timestamp counter is not incremented.</w:t>
+      </w:r>
+    </w:p>
+    <w:p>
+      <w:pPr>
+        <w:pStyle w:val="signallist"/>
+      </w:pPr>
+      <w:proofErr w:type="spellStart"/>
+      <w:r>
+        <w:t>SyncInxABI</w:t>
+      </w:r>
+      <w:proofErr w:type="spellEnd"/>
+      <w:r>
+        <w:t>:</w:t>
+      </w:r>
+      <w:r>
+        <w:t xml:space="preserve"> If </w:t>
+      </w:r>
+      <w:proofErr w:type="spellStart"/>
+      <w:r>
+        <w:t>TimestampMaster</w:t>
+      </w:r>
+      <w:r>
+        <w:t>xSI</w:t>
+      </w:r>
+      <w:proofErr w:type="spellEnd"/>
+      <w:r>
+        <w:t xml:space="preserve">=1, falling edges on this input create trigger events. If </w:t>
+      </w:r>
+      <w:proofErr w:type="spellStart"/>
+      <w:r>
+        <w:t>TimestampMaster</w:t>
+      </w:r>
+      <w:r>
+        <w:t>xSI</w:t>
+      </w:r>
+      <w:proofErr w:type="spellEnd"/>
+      <w:r>
+        <w:t>=0, this input is used to synchronize the timestamp counter to an external device.</w:t>
+      </w:r>
+    </w:p>
+    <w:p>
+      <w:pPr>
+        <w:pStyle w:val="signallist"/>
+      </w:pPr>
+      <w:proofErr w:type="spellStart"/>
+      <w:r>
+        <w:t>TimestampMaster</w:t>
+      </w:r>
+      <w:r>
+        <w:t>xSI</w:t>
+      </w:r>
+      <w:proofErr w:type="spellEnd"/>
+      <w:r>
+        <w:t>: Whether this device is timestamp master or timestamp slave.</w:t>
+      </w:r>
+    </w:p>
+    <w:p>
+      <w:pPr>
+        <w:pStyle w:val="signallist"/>
+      </w:pPr>
+      <w:r>
+        <w:t>PC3xSI (</w:t>
+      </w:r>
+      <w:proofErr w:type="spellStart"/>
+      <w:r>
+        <w:t>HostTriggerxS</w:t>
+      </w:r>
+      <w:proofErr w:type="spellEnd"/>
+      <w:r>
+        <w:t xml:space="preserve">): the host computer tells the </w:t>
+      </w:r>
+      <w:proofErr w:type="spellStart"/>
+      <w:proofErr w:type="gramStart"/>
+      <w:r>
+        <w:t>fifo</w:t>
+      </w:r>
+      <w:proofErr w:type="spellEnd"/>
+      <w:proofErr w:type="gramEnd"/>
+      <w:r>
+        <w:t xml:space="preserve"> state machine to insert a trigger event into the event stream.</w:t>
+      </w:r>
+    </w:p>
+    <w:p>
+      <w:pPr>
+        <w:pStyle w:val="Heading4"/>
+      </w:pPr>
+      <w:r>
+        <w:t>Outputs:</w:t>
+      </w:r>
+    </w:p>
+    <w:p>
+      <w:proofErr w:type="spellStart"/>
+      <w:r>
+        <w:t>AERMonitorAckxS</w:t>
+      </w:r>
+      <w:r>
+        <w:t>BO</w:t>
+      </w:r>
+      <w:proofErr w:type="spellEnd"/>
+      <w:r>
+        <w:t>: AER acknowledge, active low</w:t>
+      </w:r>
+    </w:p>
+    <w:p>
+      <w:proofErr w:type="spellStart"/>
+      <w:r>
+        <w:t>FifoDataxD</w:t>
+      </w:r>
+      <w:r>
+        <w:t>I</w:t>
+      </w:r>
+      <w:r>
+        <w:t>O</w:t>
+      </w:r>
+      <w:proofErr w:type="spellEnd"/>
+      <w:r>
+        <w:t xml:space="preserve">: data to be written into event </w:t>
+      </w:r>
+      <w:proofErr w:type="spellStart"/>
+      <w:proofErr w:type="gramStart"/>
+      <w:r>
+        <w:t>fifo</w:t>
+      </w:r>
+      <w:proofErr w:type="spellEnd"/>
+      <w:proofErr w:type="gramEnd"/>
+    </w:p>
+    <w:p>
+      <w:proofErr w:type="spellStart"/>
+      <w:r>
+        <w:t>FifoWritexE</w:t>
+      </w:r>
+      <w:r>
+        <w:t>B</w:t>
+      </w:r>
+      <w:r>
+        <w:t>O</w:t>
+      </w:r>
+      <w:proofErr w:type="spellEnd"/>
+      <w:r>
+        <w:t xml:space="preserve">: </w:t>
+      </w:r>
+      <w:proofErr w:type="spellStart"/>
+      <w:proofErr w:type="gramStart"/>
+      <w:r>
+        <w:t>fifo</w:t>
+      </w:r>
+      <w:proofErr w:type="spellEnd"/>
+      <w:proofErr w:type="gramEnd"/>
+      <w:r>
+        <w:t xml:space="preserve"> write enable</w:t>
+      </w:r>
+      <w:r>
+        <w:t>, active low.</w:t>
+      </w:r>
+    </w:p>
+    <w:p>
+      <w:proofErr w:type="spellStart"/>
+      <w:r>
+        <w:t>FifoRead</w:t>
+      </w:r>
+      <w:r>
+        <w:t>xEB</w:t>
+      </w:r>
+      <w:r>
+        <w:t>O</w:t>
+      </w:r>
+      <w:proofErr w:type="spellEnd"/>
+      <w:r>
+        <w:t xml:space="preserve">: </w:t>
+      </w:r>
+      <w:proofErr w:type="spellStart"/>
+      <w:proofErr w:type="gramStart"/>
+      <w:r>
+        <w:t>fifo</w:t>
+      </w:r>
+      <w:proofErr w:type="spellEnd"/>
+      <w:proofErr w:type="gramEnd"/>
+      <w:r>
+        <w:t xml:space="preserve"> read</w:t>
+      </w:r>
+      <w:r>
+        <w:t xml:space="preserve"> enable, active low.</w:t>
+      </w:r>
+      <w:r>
+        <w:t xml:space="preserve"> </w:t>
+      </w:r>
+      <w:proofErr w:type="gramStart"/>
+      <w:r>
+        <w:t>Unused, hardcoded to ‘1’.</w:t>
+      </w:r>
+      <w:proofErr w:type="gramEnd"/>
+    </w:p>
+    <w:p>
+      <w:pPr>
+        <w:pStyle w:val="signallist"/>
+      </w:pPr>
+      <w:proofErr w:type="spellStart"/>
+      <w:r>
         <w:lastRenderedPageBreak/>
-        <w:t>ClockxCI</w:t>
-      </w:r>
-      <w:proofErr w:type="spellEnd"/>
-      <w:r>
-        <w:t>: system clock</w:t>
-      </w:r>
-    </w:p>
-    <w:p>
-      <w:proofErr w:type="spellStart"/>
-      <w:r>
-        <w:t>ResetxRBI</w:t>
-      </w:r>
-      <w:proofErr w:type="spellEnd"/>
-      <w:r>
-        <w:t>: chip reset, active low</w:t>
+        <w:t>FifoPktEndxSBO</w:t>
+      </w:r>
+      <w:proofErr w:type="spellEnd"/>
+      <w:r>
+        <w:t xml:space="preserve">: this output is to commit an FX2 </w:t>
+      </w:r>
+      <w:proofErr w:type="spellStart"/>
+      <w:r>
+        <w:t>Fifo</w:t>
+      </w:r>
+      <w:proofErr w:type="spellEnd"/>
+      <w:r>
+        <w:t xml:space="preserve"> buffer to the USB domain even if it is not full. This is done after the </w:t>
+      </w:r>
+      <w:proofErr w:type="spellStart"/>
+      <w:r>
+        <w:t>EarlyPaketTimer</w:t>
+      </w:r>
+      <w:proofErr w:type="spellEnd"/>
+      <w:r>
+        <w:t xml:space="preserve"> is expired, to ensure a minimum USB packet rate even if the input data rate is low.</w:t>
       </w:r>
     </w:p>
     <w:p>
@@ -315,45 +864,17 @@
       </w:pPr>
       <w:proofErr w:type="spellStart"/>
       <w:r>
-        <w:t>FifoInFullxS</w:t>
-      </w:r>
-      <w:r>
-        <w:t>B</w:t>
-      </w:r>
-      <w:r>
-        <w:t>I</w:t>
-      </w:r>
-      <w:proofErr w:type="spellEnd"/>
-      <w:r>
-        <w:t>:</w:t>
-      </w:r>
-      <w:r>
-        <w:t xml:space="preserve"> event </w:t>
-      </w:r>
-      <w:proofErr w:type="spellStart"/>
-      <w:proofErr w:type="gramStart"/>
-      <w:r>
-        <w:t>fifo</w:t>
-      </w:r>
-      <w:proofErr w:type="spellEnd"/>
-      <w:proofErr w:type="gramEnd"/>
-      <w:r>
-        <w:t xml:space="preserve"> is full, active low</w:t>
-      </w:r>
-      <w:r>
-        <w:t xml:space="preserve">. </w:t>
-      </w:r>
-      <w:proofErr w:type="gramStart"/>
-      <w:r>
-        <w:t>with</w:t>
-      </w:r>
-      <w:proofErr w:type="gramEnd"/>
-      <w:r>
-        <w:t xml:space="preserve"> the current implementation, the AER_FSM does not write data into the FIFO if full</w:t>
-      </w:r>
-      <w:r>
-        <w:t>.</w:t>
-      </w:r>
+        <w:t>FifoAddressxDO</w:t>
+      </w:r>
+      <w:proofErr w:type="spellEnd"/>
+      <w:r>
+        <w:t xml:space="preserve">: which FX2 USB Endpoint we are writing data to. </w:t>
+      </w:r>
+      <w:proofErr w:type="gramStart"/>
+      <w:r>
+        <w:t>Hardcoded.</w:t>
+      </w:r>
+      <w:proofErr w:type="gramEnd"/>
     </w:p>
     <w:p>
       <w:pPr>
@@ -361,235 +882,212 @@
       </w:pPr>
       <w:proofErr w:type="spellStart"/>
       <w:r>
-        <w:t>HostResetTimestampxSI</w:t>
-      </w:r>
-      <w:proofErr w:type="spellEnd"/>
-      <w:r>
-        <w:t>: reset the timestamp counter</w:t>
-      </w:r>
-      <w:r>
-        <w:t xml:space="preserve"> to zero. This also insert</w:t>
-      </w:r>
-      <w:r>
-        <w:t>s</w:t>
-      </w:r>
-      <w:r>
-        <w:t xml:space="preserve"> a special event into the event stream to tell the receiver to reset its ‘wrap-add’.</w:t>
-      </w:r>
+        <w:t>SyncOutxSBO</w:t>
+      </w:r>
+      <w:proofErr w:type="spellEnd"/>
+      <w:r>
+        <w:t xml:space="preserve">: </w:t>
+      </w:r>
+      <w:r>
+        <w:t xml:space="preserve">If </w:t>
+      </w:r>
+      <w:proofErr w:type="spellStart"/>
+      <w:r>
+        <w:t>TimestampMaster</w:t>
+      </w:r>
+      <w:r>
+        <w:t>xSI</w:t>
+      </w:r>
+      <w:proofErr w:type="spellEnd"/>
+      <w:r>
+        <w:t xml:space="preserve">=1 (timestamp master) and </w:t>
+      </w:r>
+      <w:proofErr w:type="spellStart"/>
+      <w:r>
+        <w:t>runxSI</w:t>
+      </w:r>
+      <w:proofErr w:type="spellEnd"/>
+      <w:r>
+        <w:t xml:space="preserve">=1, a </w:t>
+      </w:r>
+      <w:proofErr w:type="gramStart"/>
+      <w:r>
+        <w:t>10kHz</w:t>
+      </w:r>
+      <w:proofErr w:type="gramEnd"/>
+      <w:r>
+        <w:t xml:space="preserve"> square wave is output to synchronize po</w:t>
+      </w:r>
+      <w:r>
+        <w:t xml:space="preserve">tential slave devices. If </w:t>
+      </w:r>
+      <w:proofErr w:type="spellStart"/>
+      <w:r>
+        <w:t>TimestampMaster</w:t>
+      </w:r>
+      <w:r>
+        <w:t>xSI</w:t>
+      </w:r>
+      <w:proofErr w:type="spellEnd"/>
+      <w:r>
+        <w:t xml:space="preserve">=0, the output is equal to </w:t>
+      </w:r>
+      <w:proofErr w:type="spellStart"/>
+      <w:r>
+        <w:t>syncInxABI</w:t>
+      </w:r>
+      <w:proofErr w:type="spellEnd"/>
     </w:p>
     <w:p>
       <w:pPr>
         <w:pStyle w:val="signallist"/>
       </w:pPr>
-      <w:proofErr w:type="spellStart"/>
-      <w:r>
-        <w:t>RunxSI</w:t>
-      </w:r>
-      <w:proofErr w:type="spellEnd"/>
-      <w:r>
-        <w:t xml:space="preserve">: If active, events are written </w:t>
-      </w:r>
-      <w:r>
-        <w:t xml:space="preserve">into the </w:t>
-      </w:r>
-      <w:proofErr w:type="spellStart"/>
-      <w:proofErr w:type="gramStart"/>
-      <w:r>
-        <w:t>fifo</w:t>
-      </w:r>
-      <w:proofErr w:type="spellEnd"/>
-      <w:proofErr w:type="gramEnd"/>
-      <w:r>
-        <w:t>, if inactive, the monitor state machine</w:t>
-      </w:r>
-      <w:r>
-        <w:t xml:space="preserve"> handshakes with</w:t>
-      </w:r>
-      <w:r>
-        <w:t xml:space="preserve"> the</w:t>
-      </w:r>
-      <w:r>
-        <w:t xml:space="preserve"> AER sender, </w:t>
-      </w:r>
-      <w:r>
-        <w:t xml:space="preserve">but does not write events to </w:t>
-      </w:r>
-      <w:proofErr w:type="spellStart"/>
-      <w:r>
-        <w:t>fifo</w:t>
-      </w:r>
-      <w:proofErr w:type="spellEnd"/>
-      <w:r>
-        <w:t xml:space="preserve"> and timestamp counter is not incremented.</w:t>
-      </w:r>
-    </w:p>
-    <w:p>
-      <w:pPr>
-        <w:pStyle w:val="berschrift4"/>
-      </w:pPr>
-      <w:r>
-        <w:t>Outputs:</w:t>
-      </w:r>
-    </w:p>
-    <w:p>
-      <w:proofErr w:type="spellStart"/>
-      <w:r>
-        <w:t>AERMonitorAckxS</w:t>
-      </w:r>
-      <w:r>
-        <w:t>BO</w:t>
-      </w:r>
-      <w:proofErr w:type="spellEnd"/>
-      <w:r>
-        <w:t>: AER acknowledge, active low</w:t>
-      </w:r>
-    </w:p>
-    <w:p>
-      <w:proofErr w:type="spellStart"/>
-      <w:r>
-        <w:t>FifoDataxDO</w:t>
-      </w:r>
-      <w:proofErr w:type="spellEnd"/>
-      <w:r>
-        <w:t xml:space="preserve">: data to be written into event </w:t>
-      </w:r>
-      <w:proofErr w:type="spellStart"/>
-      <w:proofErr w:type="gramStart"/>
-      <w:r>
-        <w:t>fifo</w:t>
-      </w:r>
-      <w:proofErr w:type="spellEnd"/>
-      <w:proofErr w:type="gramEnd"/>
-    </w:p>
-    <w:p>
-      <w:proofErr w:type="spellStart"/>
-      <w:r>
-        <w:t>FifoWritexE</w:t>
-      </w:r>
-      <w:r>
-        <w:t>B</w:t>
-      </w:r>
-      <w:r>
-        <w:t>O</w:t>
-      </w:r>
-      <w:proofErr w:type="spellEnd"/>
-      <w:r>
-        <w:t xml:space="preserve">: </w:t>
-      </w:r>
-      <w:proofErr w:type="spellStart"/>
-      <w:proofErr w:type="gramStart"/>
-      <w:r>
-        <w:t>fifo</w:t>
-      </w:r>
-      <w:proofErr w:type="spellEnd"/>
-      <w:proofErr w:type="gramEnd"/>
-      <w:r>
-        <w:t xml:space="preserve"> write enable</w:t>
-      </w:r>
-      <w:r>
-        <w:t>, active low.</w:t>
-      </w:r>
-    </w:p>
-    <w:p/>
-    <w:p>
-      <w:pPr>
-        <w:pStyle w:val="berschrift2"/>
-      </w:pPr>
-      <w:proofErr w:type="spellStart"/>
-      <w:r>
-        <w:t>monitorStateMachine</w:t>
-      </w:r>
-      <w:r>
-        <w:t>.vhdl</w:t>
-      </w:r>
-      <w:proofErr w:type="spellEnd"/>
-    </w:p>
-    <w:p>
-      <w:r>
-        <w:t>This is the</w:t>
-      </w:r>
-      <w:r>
-        <w:t xml:space="preserve"> state machine that handshakes with the AER</w:t>
-      </w:r>
-      <w:r>
-        <w:t xml:space="preserve"> sender</w:t>
-      </w:r>
-      <w:r>
-        <w:t>.</w:t>
-      </w:r>
-      <w:r>
-        <w:t xml:space="preserve"> </w:t>
-      </w:r>
-      <w:r>
-        <w:t xml:space="preserve">The </w:t>
-      </w:r>
-      <w:proofErr w:type="spellStart"/>
-      <w:r>
-        <w:t>monitorStateMachine</w:t>
-      </w:r>
-      <w:proofErr w:type="spellEnd"/>
-      <w:r>
-        <w:t xml:space="preserve"> tells the </w:t>
-      </w:r>
-      <w:proofErr w:type="spellStart"/>
-      <w:r>
-        <w:t>fifoStateMachine</w:t>
-      </w:r>
-      <w:proofErr w:type="spellEnd"/>
-      <w:r>
-        <w:t xml:space="preserve"> that it acquired an event by means of the </w:t>
-      </w:r>
-      <w:proofErr w:type="spellStart"/>
-      <w:r>
-        <w:t>monitorEventReady</w:t>
-      </w:r>
-      <w:proofErr w:type="spellEnd"/>
-      <w:r>
-        <w:t xml:space="preserve"> register. </w:t>
-      </w:r>
-    </w:p>
-    <w:p>
-      <w:r>
-        <w:t xml:space="preserve">If the </w:t>
-      </w:r>
-      <w:proofErr w:type="spellStart"/>
-      <w:r>
-        <w:t>fifoAlmostFull</w:t>
-      </w:r>
-      <w:proofErr w:type="spellEnd"/>
-      <w:r>
-        <w:t xml:space="preserve"> input is active, the </w:t>
-      </w:r>
-      <w:proofErr w:type="spellStart"/>
-      <w:r>
-        <w:t>monitorStateMachine</w:t>
-      </w:r>
-      <w:proofErr w:type="spellEnd"/>
-      <w:r>
-        <w:t xml:space="preserve"> continues to handshake with the AER sender, but does not set the </w:t>
-      </w:r>
-      <w:proofErr w:type="spellStart"/>
-      <w:r>
-        <w:t>monitorEventReady</w:t>
-      </w:r>
-      <w:proofErr w:type="spellEnd"/>
-      <w:r>
-        <w:t xml:space="preserve"> register, events are discarded. Trigger events are still written until the </w:t>
-      </w:r>
-      <w:proofErr w:type="spellStart"/>
-      <w:r>
-        <w:t>fifoInFull</w:t>
-      </w:r>
-      <w:proofErr w:type="spellEnd"/>
-      <w:r>
-        <w:t xml:space="preserve"> is active.</w:t>
+      <w:r>
+        <w:t xml:space="preserve">Interrupt1xSBO: interrupt 1 of the Fx2, active low. </w:t>
+      </w:r>
+      <w:proofErr w:type="gramStart"/>
+      <w:r>
+        <w:t>Unused, hardcoded to ‘1’.</w:t>
+      </w:r>
+      <w:proofErr w:type="gramEnd"/>
+    </w:p>
+    <w:p>
+      <w:pPr>
+        <w:pStyle w:val="signallist"/>
+      </w:pPr>
+      <w:proofErr w:type="spellStart"/>
+      <w:r>
+        <w:t>LEDxSO</w:t>
+      </w:r>
+      <w:proofErr w:type="spellEnd"/>
+      <w:r>
+        <w:t>: led control</w:t>
       </w:r>
       <w:bookmarkStart w:id="0" w:name="_GoBack"/>
       <w:bookmarkEnd w:id="0"/>
     </w:p>
     <w:p>
       <w:pPr>
-        <w:pStyle w:val="berschrift4"/>
+        <w:pStyle w:val="signallist"/>
+      </w:pPr>
+      <w:r>
+        <w:t xml:space="preserve">Debug1xSO and Debug2xSO: debug output that go to a two pin header. </w:t>
+      </w:r>
+      <w:proofErr w:type="gramStart"/>
+      <w:r>
+        <w:t xml:space="preserve">Right now configured to be </w:t>
+      </w:r>
+      <w:proofErr w:type="spellStart"/>
+      <w:r>
+        <w:t>fifofull</w:t>
+      </w:r>
+      <w:proofErr w:type="spellEnd"/>
+      <w:r>
+        <w:t xml:space="preserve"> and </w:t>
+      </w:r>
+      <w:proofErr w:type="spellStart"/>
+      <w:r>
+        <w:t>fifoalmostfull</w:t>
+      </w:r>
+      <w:proofErr w:type="spellEnd"/>
+      <w:r>
+        <w:t xml:space="preserve"> flags</w:t>
+      </w:r>
+      <w:r>
+        <w:t>.</w:t>
+      </w:r>
+      <w:proofErr w:type="gramEnd"/>
+    </w:p>
+    <w:p/>
+    <w:p>
+      <w:pPr>
+        <w:pStyle w:val="Heading2"/>
+      </w:pPr>
+      <w:proofErr w:type="spellStart"/>
+      <w:r>
+        <w:t>monitorStateMachine</w:t>
+      </w:r>
+      <w:r>
+        <w:t>.vhdl</w:t>
+      </w:r>
+      <w:proofErr w:type="spellEnd"/>
+    </w:p>
+    <w:p>
+      <w:r>
+        <w:t>This is the</w:t>
+      </w:r>
+      <w:r>
+        <w:t xml:space="preserve"> state machine that handshakes with the AER</w:t>
+      </w:r>
+      <w:r>
+        <w:t xml:space="preserve"> sender</w:t>
+      </w:r>
+      <w:r>
+        <w:t>.</w:t>
+      </w:r>
+      <w:r>
+        <w:t xml:space="preserve"> </w:t>
+      </w:r>
+      <w:r>
+        <w:t xml:space="preserve">The </w:t>
+      </w:r>
+      <w:proofErr w:type="spellStart"/>
+      <w:r>
+        <w:t>monitorStateMachine</w:t>
+      </w:r>
+      <w:proofErr w:type="spellEnd"/>
+      <w:r>
+        <w:t xml:space="preserve"> tells the </w:t>
+      </w:r>
+      <w:proofErr w:type="spellStart"/>
+      <w:r>
+        <w:t>fifoStateMachine</w:t>
+      </w:r>
+      <w:proofErr w:type="spellEnd"/>
+      <w:r>
+        <w:t xml:space="preserve"> that it acquired an event by means of the </w:t>
+      </w:r>
+      <w:proofErr w:type="spellStart"/>
+      <w:r>
+        <w:t>monitorEventReady</w:t>
+      </w:r>
+      <w:proofErr w:type="spellEnd"/>
+      <w:r>
+        <w:t xml:space="preserve"> register. </w:t>
+      </w:r>
+    </w:p>
+    <w:p>
+      <w:r>
+        <w:t xml:space="preserve">If the </w:t>
+      </w:r>
+      <w:proofErr w:type="spellStart"/>
+      <w:r>
+        <w:t>fifoAlmostFull</w:t>
+      </w:r>
+      <w:proofErr w:type="spellEnd"/>
+      <w:r>
+        <w:t xml:space="preserve"> input is active, the </w:t>
+      </w:r>
+      <w:proofErr w:type="spellStart"/>
+      <w:r>
+        <w:t>monitorStateMachine</w:t>
+      </w:r>
+      <w:proofErr w:type="spellEnd"/>
+      <w:r>
+        <w:t xml:space="preserve"> continues to handshake with the AER sender, but does not set the </w:t>
+      </w:r>
+      <w:proofErr w:type="spellStart"/>
+      <w:r>
+        <w:t>monitorEventReady</w:t>
+      </w:r>
+      <w:proofErr w:type="spellEnd"/>
+      <w:r>
+        <w:t xml:space="preserve"> register, events are discarded. </w:t>
+      </w:r>
+    </w:p>
+    <w:p>
+      <w:pPr>
+        <w:pStyle w:val="Heading4"/>
       </w:pPr>
       <w:r>
         <w:t>Inputs:</w:t>
@@ -607,10 +1105,13 @@
       </w:r>
       <w:proofErr w:type="gramEnd"/>
       <w:r>
-        <w:t xml:space="preserve"> AER request, after s</w:t>
-      </w:r>
-      <w:r>
-        <w:t>ynchronization, active low</w:t>
+        <w:t xml:space="preserve"> AER request, </w:t>
+      </w:r>
+      <w:r>
+        <w:t>asynchronous</w:t>
+      </w:r>
+      <w:r>
+        <w:t>, active low</w:t>
       </w:r>
     </w:p>
     <w:p>
@@ -642,7 +1143,16 @@
       </w:pPr>
       <w:proofErr w:type="spellStart"/>
       <w:r>
-        <w:t>FifoInFullxS</w:t>
+        <w:t>FifoIn</w:t>
+      </w:r>
+      <w:r>
+        <w:t>Almost</w:t>
+      </w:r>
+      <w:r>
+        <w:t>FullxS</w:t>
+      </w:r>
+      <w:r>
+        <w:t>B</w:t>
       </w:r>
       <w:r>
         <w:t>I</w:t>
@@ -659,22 +1169,179 @@
       <w:proofErr w:type="spellEnd"/>
       <w:proofErr w:type="gramEnd"/>
       <w:r>
-        <w:t xml:space="preserve"> is full, active high</w:t>
-      </w:r>
-      <w:r>
-        <w:t>. In</w:t>
-      </w:r>
-      <w:r>
-        <w:t xml:space="preserve"> the current implementation, th</w:t>
-      </w:r>
-      <w:r>
-        <w:t xml:space="preserve">e AER_FSM does not write data </w:t>
-      </w:r>
-      <w:r>
-        <w:t>to the FIFO if</w:t>
-      </w:r>
-      <w:r>
-        <w:t xml:space="preserve"> the </w:t>
+        <w:t xml:space="preserve"> is</w:t>
+      </w:r>
+      <w:r>
+        <w:t xml:space="preserve"> almost full, active low</w:t>
+      </w:r>
+      <w:r>
+        <w:t xml:space="preserve">. </w:t>
+      </w:r>
+      <w:r>
+        <w:t xml:space="preserve">If this signal is active, the </w:t>
+      </w:r>
+      <w:proofErr w:type="spellStart"/>
+      <w:r>
+        <w:t>monitorSM</w:t>
+      </w:r>
+      <w:proofErr w:type="spellEnd"/>
+      <w:r>
+        <w:t xml:space="preserve"> continues to handshake, but events are discarded.</w:t>
+      </w:r>
+    </w:p>
+    <w:p>
+      <w:pPr>
+        <w:pStyle w:val="signallist"/>
+      </w:pPr>
+      <w:proofErr w:type="spellStart"/>
+      <w:r>
+        <w:t>RunxSI</w:t>
+      </w:r>
+      <w:proofErr w:type="spellEnd"/>
+      <w:r>
+        <w:t xml:space="preserve">: If active, events are written </w:t>
+      </w:r>
+      <w:r>
+        <w:t xml:space="preserve">into the </w:t>
+      </w:r>
+      <w:proofErr w:type="spellStart"/>
+      <w:proofErr w:type="gramStart"/>
+      <w:r>
+        <w:t>fifo</w:t>
+      </w:r>
+      <w:proofErr w:type="spellEnd"/>
+      <w:proofErr w:type="gramEnd"/>
+      <w:r>
+        <w:t xml:space="preserve">, if inactive, </w:t>
+      </w:r>
+      <w:proofErr w:type="spellStart"/>
+      <w:r>
+        <w:t>monitor</w:t>
+      </w:r>
+      <w:r>
+        <w:t>SM</w:t>
+      </w:r>
+      <w:proofErr w:type="spellEnd"/>
+      <w:r>
+        <w:t xml:space="preserve"> handshakes with AER sender, </w:t>
+      </w:r>
+      <w:r>
+        <w:t>but</w:t>
+      </w:r>
+      <w:r>
+        <w:t xml:space="preserve"> does not write events to </w:t>
+      </w:r>
+      <w:proofErr w:type="spellStart"/>
+      <w:r>
+        <w:t>fifo</w:t>
+      </w:r>
+      <w:proofErr w:type="spellEnd"/>
+      <w:r>
+        <w:t>.</w:t>
+      </w:r>
+    </w:p>
+    <w:p>
+      <w:pPr>
+        <w:pStyle w:val="signallist"/>
+      </w:pPr>
+      <w:proofErr w:type="spellStart"/>
+      <w:r>
+        <w:t>EventReadyxSI</w:t>
+      </w:r>
+      <w:proofErr w:type="spellEnd"/>
+      <w:r>
+        <w:t xml:space="preserve">: if active, the </w:t>
+      </w:r>
+      <w:proofErr w:type="spellStart"/>
+      <w:proofErr w:type="gramStart"/>
+      <w:r>
+        <w:t>fifo</w:t>
+      </w:r>
+      <w:proofErr w:type="spellEnd"/>
+      <w:proofErr w:type="gramEnd"/>
+      <w:r>
+        <w:t xml:space="preserve"> state machine still has not read the last AER event, so the monitor state machine has to wait before it can acquire the next AER event.</w:t>
+      </w:r>
+    </w:p>
+    <w:p>
+      <w:pPr>
+        <w:pStyle w:val="Heading4"/>
+      </w:pPr>
+      <w:r>
+        <w:t>Outputs:</w:t>
+      </w:r>
+    </w:p>
+    <w:p>
+      <w:proofErr w:type="spellStart"/>
+      <w:r>
+        <w:t>AERMonitorAckxSBO</w:t>
+      </w:r>
+      <w:proofErr w:type="spellEnd"/>
+      <w:r>
+        <w:t>: AER acknowledge, active low</w:t>
+      </w:r>
+    </w:p>
+    <w:p>
+      <w:proofErr w:type="spellStart"/>
+      <w:r>
+        <w:t>Monitor</w:t>
+      </w:r>
+      <w:r>
+        <w:t>RegWritexEO</w:t>
+      </w:r>
+      <w:proofErr w:type="spellEnd"/>
+      <w:r>
+        <w:t xml:space="preserve">: write </w:t>
+      </w:r>
+      <w:r>
+        <w:t>AER address</w:t>
+      </w:r>
+      <w:r>
+        <w:t xml:space="preserve"> to register</w:t>
+      </w:r>
+    </w:p>
+    <w:p>
+      <w:proofErr w:type="spellStart"/>
+      <w:r>
+        <w:t>SetEventReadyxSO</w:t>
+      </w:r>
+      <w:proofErr w:type="spellEnd"/>
+      <w:r>
+        <w:t xml:space="preserve">: tell the </w:t>
+      </w:r>
+      <w:proofErr w:type="spellStart"/>
+      <w:proofErr w:type="gramStart"/>
+      <w:r>
+        <w:t>fifo</w:t>
+      </w:r>
+      <w:proofErr w:type="spellEnd"/>
+      <w:proofErr w:type="gramEnd"/>
+      <w:r>
+        <w:t xml:space="preserve"> state machine that there is an AER event to be written to the </w:t>
+      </w:r>
+      <w:proofErr w:type="spellStart"/>
+      <w:r>
+        <w:t>fifo</w:t>
+      </w:r>
+      <w:proofErr w:type="spellEnd"/>
+      <w:r>
+        <w:t>.</w:t>
+      </w:r>
+    </w:p>
+    <w:p>
+      <w:pPr>
+        <w:pStyle w:val="Heading2"/>
+      </w:pPr>
+      <w:proofErr w:type="spellStart"/>
+      <w:r>
+        <w:lastRenderedPageBreak/>
+        <w:t>fifoStateMachine.vhd</w:t>
+      </w:r>
+      <w:proofErr w:type="spellEnd"/>
+    </w:p>
+    <w:p>
+      <w:r>
+        <w:t xml:space="preserve">This state machine controls writing to the </w:t>
       </w:r>
       <w:proofErr w:type="spellStart"/>
       <w:proofErr w:type="gramStart"/>
@@ -684,35 +1351,74 @@
       <w:proofErr w:type="spellEnd"/>
       <w:proofErr w:type="gramEnd"/>
       <w:r>
-        <w:t xml:space="preserve"> is</w:t>
-      </w:r>
-      <w:r>
-        <w:t xml:space="preserve"> full</w:t>
-      </w:r>
-      <w:r>
-        <w:t xml:space="preserve"> (and thus </w:t>
-      </w:r>
-      <w:proofErr w:type="spellStart"/>
-      <w:r>
-        <w:t>FifoInFullxSI</w:t>
-      </w:r>
-      <w:proofErr w:type="spellEnd"/>
-      <w:r>
-        <w:t xml:space="preserve"> is active)</w:t>
-      </w:r>
-      <w:r>
-        <w:t xml:space="preserve">, but this </w:t>
-      </w:r>
-      <w:proofErr w:type="spellStart"/>
-      <w:r>
-        <w:t>behaviour</w:t>
-      </w:r>
-      <w:proofErr w:type="spellEnd"/>
-      <w:r>
-        <w:t xml:space="preserve"> should be selectable with a configuration input, to select whethe</w:t>
-      </w:r>
-      <w:r>
-        <w:t>r to overwrite old data or not.</w:t>
+        <w:t xml:space="preserve"> in the FX2 USB2 transceiver. </w:t>
+      </w:r>
+      <w:r>
+        <w:t xml:space="preserve">It is told that there is an event to write to the </w:t>
+      </w:r>
+      <w:proofErr w:type="spellStart"/>
+      <w:proofErr w:type="gramStart"/>
+      <w:r>
+        <w:t>Fifo</w:t>
+      </w:r>
+      <w:proofErr w:type="spellEnd"/>
+      <w:proofErr w:type="gramEnd"/>
+      <w:r>
+        <w:t xml:space="preserve"> by means of the </w:t>
+      </w:r>
+      <w:proofErr w:type="spellStart"/>
+      <w:r>
+        <w:t>monitorEventReady</w:t>
+      </w:r>
+      <w:proofErr w:type="spellEnd"/>
+      <w:r>
+        <w:t xml:space="preserve"> register. If it has written this event to the </w:t>
+      </w:r>
+      <w:proofErr w:type="spellStart"/>
+      <w:proofErr w:type="gramStart"/>
+      <w:r>
+        <w:t>Fifo</w:t>
+      </w:r>
+      <w:proofErr w:type="spellEnd"/>
+      <w:proofErr w:type="gramEnd"/>
+      <w:r>
+        <w:t xml:space="preserve">, it clears the </w:t>
+      </w:r>
+      <w:proofErr w:type="spellStart"/>
+      <w:r>
+        <w:t>monitorEventReady</w:t>
+      </w:r>
+      <w:proofErr w:type="spellEnd"/>
+      <w:r>
+        <w:t xml:space="preserve"> register.</w:t>
+      </w:r>
+    </w:p>
+    <w:p>
+      <w:pPr>
+        <w:pStyle w:val="Heading4"/>
+      </w:pPr>
+      <w:r>
+        <w:t>Inputs:</w:t>
+      </w:r>
+    </w:p>
+    <w:p>
+      <w:proofErr w:type="spellStart"/>
+      <w:r>
+        <w:t>ClockxCI</w:t>
+      </w:r>
+      <w:proofErr w:type="spellEnd"/>
+      <w:r>
+        <w:t>: system clock</w:t>
+      </w:r>
+    </w:p>
+    <w:p>
+      <w:proofErr w:type="spellStart"/>
+      <w:r>
+        <w:t>ResetxRBI</w:t>
+      </w:r>
+      <w:proofErr w:type="spellEnd"/>
+      <w:r>
+        <w:t>: chip reset, active low</w:t>
       </w:r>
     </w:p>
     <w:p>
@@ -721,11 +1427,11 @@
       </w:pPr>
       <w:proofErr w:type="spellStart"/>
       <w:r>
-        <w:t>RunxSI</w:t>
-      </w:r>
-      <w:proofErr w:type="spellEnd"/>
-      <w:r>
-        <w:t xml:space="preserve">: If active, events are written into the </w:t>
+        <w:t>FifoInFullxSBI</w:t>
+      </w:r>
+      <w:proofErr w:type="spellEnd"/>
+      <w:r>
+        <w:t xml:space="preserve">: event </w:t>
       </w:r>
       <w:proofErr w:type="spellStart"/>
       <w:proofErr w:type="gramStart"/>
@@ -735,57 +1441,184 @@
       <w:proofErr w:type="spellEnd"/>
       <w:proofErr w:type="gramEnd"/>
       <w:r>
-        <w:t>, if inactive, AER_</w:t>
-      </w:r>
-      <w:r>
-        <w:t xml:space="preserve">FSM handshakes with AER sender, </w:t>
-      </w:r>
-      <w:r>
-        <w:t>but</w:t>
-      </w:r>
-      <w:r>
-        <w:t xml:space="preserve"> does not write events to </w:t>
-      </w:r>
-      <w:proofErr w:type="spellStart"/>
+        <w:t xml:space="preserve"> is full, active low. </w:t>
+      </w:r>
+      <w:r>
+        <w:t xml:space="preserve">AER events and trigger events are discarded, the number of wrap messages is counted and all of them are sent after </w:t>
+      </w:r>
+      <w:proofErr w:type="spellStart"/>
+      <w:r>
+        <w:t>FifoInFullxSBI</w:t>
+      </w:r>
+      <w:proofErr w:type="spellEnd"/>
+      <w:r>
+        <w:t xml:space="preserve"> is inactive again.</w:t>
+      </w:r>
+    </w:p>
+    <w:p>
+      <w:pPr>
+        <w:pStyle w:val="signallist"/>
+      </w:pPr>
+      <w:proofErr w:type="spellStart"/>
+      <w:r>
+        <w:t>FifoInAlmostFullxSBI</w:t>
+      </w:r>
+      <w:proofErr w:type="spellEnd"/>
+      <w:r>
+        <w:t xml:space="preserve">: event </w:t>
+      </w:r>
+      <w:proofErr w:type="spellStart"/>
+      <w:proofErr w:type="gramStart"/>
       <w:r>
         <w:t>fifo</w:t>
       </w:r>
       <w:proofErr w:type="spellEnd"/>
+      <w:proofErr w:type="gramEnd"/>
+      <w:r>
+        <w:t xml:space="preserve"> is almost full, active low. </w:t>
+      </w:r>
+    </w:p>
+    <w:p>
+      <w:pPr>
+        <w:pStyle w:val="signallist"/>
+      </w:pPr>
+      <w:proofErr w:type="spellStart"/>
+      <w:r>
+        <w:t>MonitorEventReadyxSI</w:t>
+      </w:r>
+      <w:proofErr w:type="spellEnd"/>
+      <w:r>
+        <w:t xml:space="preserve">: Tells the </w:t>
+      </w:r>
+      <w:proofErr w:type="spellStart"/>
+      <w:r>
+        <w:t>fifoStateMachine</w:t>
+      </w:r>
+      <w:proofErr w:type="spellEnd"/>
+      <w:r>
+        <w:t xml:space="preserve"> that the </w:t>
+      </w:r>
+      <w:proofErr w:type="spellStart"/>
+      <w:r>
+        <w:t>monitorStateMachine</w:t>
+      </w:r>
+      <w:proofErr w:type="spellEnd"/>
+      <w:r>
+        <w:t xml:space="preserve"> acquired an AER event that should be written to the </w:t>
+      </w:r>
+      <w:proofErr w:type="spellStart"/>
+      <w:proofErr w:type="gramStart"/>
+      <w:r>
+        <w:t>Fifo</w:t>
+      </w:r>
+      <w:proofErr w:type="spellEnd"/>
+      <w:proofErr w:type="gramEnd"/>
+    </w:p>
+    <w:p>
+      <w:pPr>
+        <w:pStyle w:val="signallist"/>
+      </w:pPr>
+      <w:proofErr w:type="spellStart"/>
+      <w:r>
+        <w:t>TimestampOverflowxSI</w:t>
+      </w:r>
+      <w:proofErr w:type="spellEnd"/>
+      <w:r>
+        <w:t xml:space="preserve">: the timestamp counter has overflown, now the </w:t>
+      </w:r>
+      <w:proofErr w:type="spellStart"/>
+      <w:r>
+        <w:t>fifoStateMachine</w:t>
+      </w:r>
+      <w:proofErr w:type="spellEnd"/>
+      <w:r>
+        <w:t xml:space="preserve"> should write a timestamp wrap message to the </w:t>
+      </w:r>
+      <w:proofErr w:type="spellStart"/>
+      <w:proofErr w:type="gramStart"/>
+      <w:r>
+        <w:t>fifo</w:t>
+      </w:r>
+      <w:proofErr w:type="spellEnd"/>
+      <w:proofErr w:type="gramEnd"/>
       <w:r>
         <w:t>.</w:t>
       </w:r>
     </w:p>
     <w:p>
-      <w:proofErr w:type="spellStart"/>
-      <w:r>
-        <w:t>TimestampOverlowxSI</w:t>
-      </w:r>
-      <w:proofErr w:type="spellEnd"/>
-      <w:r>
-        <w:t xml:space="preserve">: timestamp counter is </w:t>
-      </w:r>
-      <w:proofErr w:type="gramStart"/>
-      <w:r>
-        <w:t>overflown,</w:t>
-      </w:r>
-      <w:proofErr w:type="gramEnd"/>
-      <w:r>
-        <w:t xml:space="preserve"> write a timestamp wrap message to </w:t>
-      </w:r>
-      <w:proofErr w:type="spellStart"/>
+      <w:pPr>
+        <w:pStyle w:val="signallist"/>
+      </w:pPr>
+      <w:proofErr w:type="spellStart"/>
+      <w:r>
+        <w:t>ResetTimestamp</w:t>
+      </w:r>
+      <w:r>
+        <w:t>xS</w:t>
+      </w:r>
+      <w:r>
+        <w:t>B</w:t>
+      </w:r>
+      <w:r>
+        <w:t>I</w:t>
+      </w:r>
+      <w:proofErr w:type="spellEnd"/>
+      <w:r>
+        <w:t xml:space="preserve">: </w:t>
+      </w:r>
+      <w:r>
+        <w:t>active low. T</w:t>
+      </w:r>
+      <w:r>
+        <w:t>he</w:t>
+      </w:r>
+      <w:r>
+        <w:t xml:space="preserve"> timestamp counter has been reset</w:t>
+      </w:r>
+      <w:r>
+        <w:t xml:space="preserve">, now the </w:t>
+      </w:r>
+      <w:proofErr w:type="spellStart"/>
+      <w:r>
+        <w:t>fifoStateMachi</w:t>
+      </w:r>
+      <w:r>
+        <w:t>ne</w:t>
+      </w:r>
+      <w:proofErr w:type="spellEnd"/>
+      <w:r>
+        <w:t xml:space="preserve"> should write a timestamp reset</w:t>
+      </w:r>
+      <w:r>
+        <w:t xml:space="preserve"> message to the </w:t>
+      </w:r>
+      <w:proofErr w:type="spellStart"/>
+      <w:proofErr w:type="gramStart"/>
       <w:r>
         <w:t>fifo</w:t>
       </w:r>
       <w:proofErr w:type="spellEnd"/>
-    </w:p>
-    <w:p>
-      <w:proofErr w:type="spellStart"/>
-      <w:r>
-        <w:t>ResetTimestampxSBI</w:t>
-      </w:r>
-      <w:proofErr w:type="spellEnd"/>
-      <w:r>
-        <w:t xml:space="preserve">: timestamp is reset, active low. Write timestamp reset message to </w:t>
+      <w:proofErr w:type="gramEnd"/>
+      <w:r>
+        <w:t>.</w:t>
+      </w:r>
+    </w:p>
+    <w:p>
+      <w:proofErr w:type="spellStart"/>
+      <w:r>
+        <w:t>TriggerxSI</w:t>
+      </w:r>
+      <w:proofErr w:type="spellEnd"/>
+      <w:r>
+        <w:t xml:space="preserve">: the </w:t>
+      </w:r>
+      <w:proofErr w:type="spellStart"/>
+      <w:r>
+        <w:t>fifoStateMahcine</w:t>
+      </w:r>
+      <w:proofErr w:type="spellEnd"/>
+      <w:r>
+        <w:t xml:space="preserve"> should write a trigger event to the </w:t>
       </w:r>
       <w:proofErr w:type="spellStart"/>
       <w:proofErr w:type="gramStart"/>
@@ -798,52 +1631,240 @@
         <w:t>.</w:t>
       </w:r>
     </w:p>
-    <w:p/>
-    <w:p>
-      <w:pPr>
-        <w:pStyle w:val="berschrift4"/>
-      </w:pPr>
+    <w:p>
+      <w:pPr>
+        <w:pStyle w:val="signallist"/>
+      </w:pPr>
+      <w:proofErr w:type="spellStart"/>
+      <w:r>
+        <w:t>EarlyPaketTimerOverflowxSI</w:t>
+      </w:r>
+      <w:proofErr w:type="spellEnd"/>
+      <w:r>
+        <w:t xml:space="preserve">: the </w:t>
+      </w:r>
+      <w:proofErr w:type="spellStart"/>
+      <w:r>
+        <w:t>earlyPaketTimer</w:t>
+      </w:r>
+      <w:proofErr w:type="spellEnd"/>
+      <w:r>
+        <w:t xml:space="preserve"> has overflown, the </w:t>
+      </w:r>
+      <w:proofErr w:type="spellStart"/>
+      <w:proofErr w:type="gramStart"/>
+      <w:r>
+        <w:t>fifo</w:t>
+      </w:r>
+      <w:proofErr w:type="spellEnd"/>
+      <w:proofErr w:type="gramEnd"/>
+      <w:r>
+        <w:t xml:space="preserve"> state machine should assert </w:t>
+      </w:r>
+      <w:proofErr w:type="spellStart"/>
+      <w:r>
+        <w:t>FifoPktEnd</w:t>
+      </w:r>
+      <w:proofErr w:type="spellEnd"/>
+      <w:r>
+        <w:t xml:space="preserve"> to commit an FX2 </w:t>
+      </w:r>
+      <w:proofErr w:type="spellStart"/>
+      <w:r>
+        <w:t>fifo</w:t>
+      </w:r>
+      <w:proofErr w:type="spellEnd"/>
+      <w:r>
+        <w:t xml:space="preserve"> buffer to the USB domain.</w:t>
+      </w:r>
+    </w:p>
+    <w:p>
+      <w:pPr>
+        <w:pStyle w:val="Heading4"/>
+      </w:pPr>
+      <w:r>
+        <w:t>Outputs:</w:t>
+      </w:r>
+    </w:p>
+    <w:p>
+      <w:proofErr w:type="spellStart"/>
+      <w:r>
+        <w:t>FifoWritexE</w:t>
+      </w:r>
+      <w:r>
+        <w:t>B</w:t>
+      </w:r>
+      <w:r>
+        <w:t>O</w:t>
+      </w:r>
+      <w:proofErr w:type="spellEnd"/>
+      <w:r>
+        <w:t xml:space="preserve">: </w:t>
+      </w:r>
+      <w:proofErr w:type="spellStart"/>
+      <w:proofErr w:type="gramStart"/>
+      <w:r>
+        <w:t>fifo</w:t>
+      </w:r>
+      <w:proofErr w:type="spellEnd"/>
+      <w:proofErr w:type="gramEnd"/>
+      <w:r>
+        <w:t xml:space="preserve"> write enable</w:t>
+      </w:r>
+    </w:p>
+    <w:p>
+      <w:pPr>
+        <w:pStyle w:val="signallist"/>
+      </w:pPr>
+      <w:proofErr w:type="spellStart"/>
+      <w:r>
+        <w:t>FifoPktEndxSBO</w:t>
+      </w:r>
+      <w:proofErr w:type="spellEnd"/>
+      <w:r>
+        <w:t xml:space="preserve">: this output is to commit an FX2 </w:t>
+      </w:r>
+      <w:proofErr w:type="spellStart"/>
+      <w:r>
+        <w:t>Fifo</w:t>
+      </w:r>
+      <w:proofErr w:type="spellEnd"/>
+      <w:r>
+        <w:t xml:space="preserve"> buffer to the USB domain even if it is not full. This is done after the </w:t>
+      </w:r>
+      <w:proofErr w:type="spellStart"/>
+      <w:r>
+        <w:t>EarlyPaketTimer</w:t>
+      </w:r>
+      <w:proofErr w:type="spellEnd"/>
+      <w:r>
+        <w:t xml:space="preserve"> is expired, to ensure a minimum USB packet rate even if the input data rate is low.</w:t>
+      </w:r>
+    </w:p>
+    <w:p>
+      <w:pPr>
+        <w:pStyle w:val="signallist"/>
+      </w:pPr>
+      <w:proofErr w:type="spellStart"/>
+      <w:r>
+        <w:t>FifoAddressxDO</w:t>
+      </w:r>
+      <w:proofErr w:type="spellEnd"/>
+      <w:r>
+        <w:t xml:space="preserve">: which FX2 USB Endpoint we are writing data to. </w:t>
+      </w:r>
+      <w:proofErr w:type="gramStart"/>
+      <w:r>
+        <w:t>Hardcoded.</w:t>
+      </w:r>
+      <w:proofErr w:type="gramEnd"/>
+    </w:p>
+    <w:p>
+      <w:pPr>
+        <w:pStyle w:val="signallist"/>
+      </w:pPr>
+      <w:proofErr w:type="spellStart"/>
+      <w:r>
+        <w:t>AddressRegWritexEO</w:t>
+      </w:r>
+      <w:proofErr w:type="spellEnd"/>
+      <w:r>
+        <w:t>: writing the current AER address and timestamp to the registers.</w:t>
+      </w:r>
+    </w:p>
+    <w:p>
+      <w:pPr>
+        <w:pStyle w:val="signallist"/>
+      </w:pPr>
+      <w:proofErr w:type="spellStart"/>
+      <w:r>
+        <w:t>ClearMonitorEventxSO</w:t>
+      </w:r>
+      <w:proofErr w:type="spellEnd"/>
+      <w:r>
+        <w:t xml:space="preserve">: clears the </w:t>
+      </w:r>
+      <w:proofErr w:type="spellStart"/>
+      <w:r>
+        <w:t>monitorEventReady</w:t>
+      </w:r>
+      <w:proofErr w:type="spellEnd"/>
+      <w:r>
+        <w:t xml:space="preserve"> register. This allows the </w:t>
+      </w:r>
+      <w:proofErr w:type="spellStart"/>
+      <w:r>
+        <w:t>monitorStateMachine</w:t>
+      </w:r>
+      <w:proofErr w:type="spellEnd"/>
+      <w:r>
+        <w:t xml:space="preserve"> to safe a new event.</w:t>
+      </w:r>
+    </w:p>
+    <w:p>
+      <w:pPr>
+        <w:pStyle w:val="signallist"/>
+      </w:pPr>
+      <w:proofErr w:type="spellStart"/>
+      <w:r>
+        <w:t>IncEventCounterxSO</w:t>
+      </w:r>
+      <w:proofErr w:type="spellEnd"/>
+      <w:r>
+        <w:t xml:space="preserve">: increments the event counter which is used in conjunction with the </w:t>
+      </w:r>
+      <w:proofErr w:type="spellStart"/>
+      <w:r>
+        <w:t>earlyPaketTimer</w:t>
+      </w:r>
+      <w:proofErr w:type="spellEnd"/>
+    </w:p>
+    <w:p>
+      <w:pPr>
+        <w:pStyle w:val="signallist"/>
+      </w:pPr>
+      <w:proofErr w:type="spellStart"/>
+      <w:r>
+        <w:t>ResetEventCounterxSO</w:t>
+      </w:r>
+      <w:proofErr w:type="spellEnd"/>
+      <w:r>
+        <w:t>: reset</w:t>
+      </w:r>
+      <w:r>
+        <w:t>s the event counter which is used in conju</w:t>
+      </w:r>
+      <w:r>
+        <w:t xml:space="preserve">nction with the </w:t>
+      </w:r>
+      <w:proofErr w:type="spellStart"/>
+      <w:r>
+        <w:t>earlyPaketTimer</w:t>
+      </w:r>
+      <w:proofErr w:type="spellEnd"/>
+    </w:p>
+    <w:p>
+      <w:pPr>
+        <w:pStyle w:val="signallist"/>
+      </w:pPr>
+      <w:proofErr w:type="spellStart"/>
+      <w:r>
+        <w:t>ResetEarlyPaketTimerxSO</w:t>
+      </w:r>
+      <w:proofErr w:type="spellEnd"/>
+      <w:r>
+        <w:t xml:space="preserve">: resets the </w:t>
+      </w:r>
+      <w:proofErr w:type="spellStart"/>
+      <w:r>
+        <w:t>earlyPaketTimer</w:t>
+      </w:r>
+      <w:proofErr w:type="spellEnd"/>
+    </w:p>
+    <w:p>
+      <w:proofErr w:type="spellStart"/>
       <w:r>
         <w:lastRenderedPageBreak/>
-        <w:t>Outputs:</w:t>
-      </w:r>
-    </w:p>
-    <w:p>
-      <w:proofErr w:type="spellStart"/>
-      <w:r>
-        <w:t>AERMonitorAckxSBO</w:t>
-      </w:r>
-      <w:proofErr w:type="spellEnd"/>
-      <w:r>
-        <w:t>: AER acknowledge, active low</w:t>
-      </w:r>
-    </w:p>
-    <w:p>
-      <w:proofErr w:type="spellStart"/>
-      <w:r>
-        <w:t>Fif</w:t>
-      </w:r>
-      <w:r>
-        <w:t>oWritexEO</w:t>
-      </w:r>
-      <w:proofErr w:type="spellEnd"/>
-      <w:r>
-        <w:t xml:space="preserve">: </w:t>
-      </w:r>
-      <w:proofErr w:type="spellStart"/>
-      <w:proofErr w:type="gramStart"/>
-      <w:r>
-        <w:t>fifo</w:t>
-      </w:r>
-      <w:proofErr w:type="spellEnd"/>
-      <w:proofErr w:type="gramEnd"/>
-      <w:r>
-        <w:t xml:space="preserve"> write enable</w:t>
-      </w:r>
-    </w:p>
-    <w:p>
-      <w:proofErr w:type="spellStart"/>
-      <w:r>
         <w:t>AddressTimestampSelectxSO</w:t>
       </w:r>
       <w:proofErr w:type="spellEnd"/>
@@ -856,7 +1877,13 @@
       </w:r>
       <w:proofErr w:type="spellEnd"/>
       <w:r>
-        <w:t xml:space="preserve"> multiplexer, four different inputs:</w:t>
+        <w:t xml:space="preserve"> multiplexer, </w:t>
+      </w:r>
+      <w:r>
+        <w:t>two</w:t>
+      </w:r>
+      <w:r>
+        <w:t xml:space="preserve"> different inputs:</w:t>
       </w:r>
     </w:p>
     <w:p>
@@ -872,34 +1899,6 @@
       </w:r>
     </w:p>
     <w:p>
-      <w:r>
-        <w:tab/>
-        <w:t xml:space="preserve">- </w:t>
-      </w:r>
-      <w:proofErr w:type="gramStart"/>
-      <w:r>
-        <w:t>timestamp</w:t>
-      </w:r>
-      <w:proofErr w:type="gramEnd"/>
-      <w:r>
-        <w:t xml:space="preserve"> wrap message</w:t>
-      </w:r>
-    </w:p>
-    <w:p>
-      <w:r>
-        <w:tab/>
-        <w:t xml:space="preserve">- </w:t>
-      </w:r>
-      <w:proofErr w:type="gramStart"/>
-      <w:r>
-        <w:t>timestamp</w:t>
-      </w:r>
-      <w:proofErr w:type="gramEnd"/>
-      <w:r>
-        <w:t xml:space="preserve"> reset message</w:t>
-      </w:r>
-    </w:p>
-    <w:p>
       <w:pPr>
         <w:pStyle w:val="signallist"/>
       </w:pPr>
@@ -919,10 +1918,7 @@
       <w:proofErr w:type="spellEnd"/>
       <w:proofErr w:type="gramEnd"/>
       <w:r>
-        <w:t xml:space="preserve"> data, selects whether </w:t>
-      </w:r>
-      <w:r>
-        <w:t xml:space="preserve">this </w:t>
+        <w:t xml:space="preserve"> data, selects whether this </w:t>
       </w:r>
       <w:proofErr w:type="spellStart"/>
       <w:r>
@@ -930,65 +1926,121 @@
       </w:r>
       <w:proofErr w:type="spellEnd"/>
       <w:r>
+        <w:t xml:space="preserve"> data word is an </w:t>
+      </w:r>
+      <w:r>
+        <w:t>AER</w:t>
+      </w:r>
+      <w:r>
+        <w:t xml:space="preserve"> (‘0’)</w:t>
+      </w:r>
+      <w:r>
+        <w:t xml:space="preserve"> or a trigger event</w:t>
+      </w:r>
+      <w:r>
+        <w:t xml:space="preserve"> (‘1’)</w:t>
+      </w:r>
+      <w:r>
+        <w:t>.</w:t>
+      </w:r>
+    </w:p>
+    <w:p>
+      <w:pPr>
+        <w:pStyle w:val="signallist"/>
+      </w:pPr>
+      <w:proofErr w:type="spellStart"/>
+      <w:r>
+        <w:t>TimestampMSBxDO</w:t>
+      </w:r>
+      <w:proofErr w:type="spellEnd"/>
+      <w:r>
+        <w:t>: bit 14 and 15</w:t>
+      </w:r>
+      <w:r>
+        <w:t xml:space="preserve"> of the </w:t>
+      </w:r>
+      <w:proofErr w:type="spellStart"/>
+      <w:r>
+        <w:t>fifo</w:t>
+      </w:r>
+      <w:proofErr w:type="spellEnd"/>
+      <w:r>
+        <w:t xml:space="preserve"> data, selects whether this </w:t>
+      </w:r>
+      <w:proofErr w:type="spellStart"/>
+      <w:r>
+        <w:t>fifo</w:t>
+      </w:r>
+      <w:proofErr w:type="spellEnd"/>
+      <w:r>
         <w:t xml:space="preserve"> data</w:t>
       </w:r>
       <w:r>
-        <w:t xml:space="preserve"> word is an address (timestamp wrap and </w:t>
-      </w:r>
-      <w:r>
-        <w:t xml:space="preserve">timestamp reset are </w:t>
-      </w:r>
-      <w:r>
-        <w:t xml:space="preserve">special addresses) or </w:t>
-      </w:r>
-      <w:r>
-        <w:t xml:space="preserve">a </w:t>
-      </w:r>
-      <w:r>
-        <w:t>timestamp</w:t>
-      </w:r>
+        <w:t xml:space="preserve"> word is a</w:t>
+      </w:r>
+      <w:r>
+        <w:t xml:space="preserve"> </w:t>
+      </w:r>
+      <w:r>
+        <w:t xml:space="preserve">timestamp </w:t>
+      </w:r>
+      <w:r>
+        <w:t xml:space="preserve"> (‘</w:t>
+      </w:r>
+      <w:r>
+        <w:t>0</w:t>
+      </w:r>
+      <w:r>
+        <w:t>0’)</w:t>
+      </w:r>
+      <w:r>
+        <w:t>, a timestamp wrap message (‘10’) or a timestamp reset message</w:t>
+      </w:r>
+      <w:r>
+        <w:t xml:space="preserve"> (‘</w:t>
+      </w:r>
+      <w:r>
+        <w:t>0</w:t>
+      </w:r>
+      <w:r>
+        <w:t>1’).</w:t>
+      </w:r>
+    </w:p>
+    <w:p>
+      <w:pPr>
+        <w:pStyle w:val="signallist"/>
+      </w:pPr>
+      <w:proofErr w:type="spellStart"/>
+      <w:r>
+        <w:t>FifoTransactionxSO</w:t>
+      </w:r>
+      <w:proofErr w:type="spellEnd"/>
+      <w:r>
+        <w:t xml:space="preserve">: active if the </w:t>
+      </w:r>
+      <w:proofErr w:type="spellStart"/>
+      <w:r>
+        <w:t>fifoStateMachine</w:t>
+      </w:r>
+      <w:proofErr w:type="spellEnd"/>
+      <w:r>
+        <w:t xml:space="preserve"> is not idle, which means it is writing something to the </w:t>
+      </w:r>
+      <w:proofErr w:type="spellStart"/>
+      <w:proofErr w:type="gramStart"/>
+      <w:r>
+        <w:t>fifo</w:t>
+      </w:r>
+      <w:proofErr w:type="spellEnd"/>
+      <w:proofErr w:type="gramEnd"/>
       <w:r>
         <w:t>.</w:t>
       </w:r>
     </w:p>
-    <w:p>
-      <w:proofErr w:type="spellStart"/>
-      <w:r>
-        <w:t>TimestampRegWritexEO</w:t>
-      </w:r>
-      <w:proofErr w:type="spellEnd"/>
-      <w:r>
-        <w:t>: write timestamp to register</w:t>
-      </w:r>
-    </w:p>
-    <w:p>
-      <w:pPr>
-        <w:pStyle w:val="berschrift2"/>
-      </w:pPr>
-      <w:proofErr w:type="spellStart"/>
-      <w:r>
-        <w:t>fifoStateMachine.vhd</w:t>
-      </w:r>
-      <w:proofErr w:type="spellEnd"/>
-    </w:p>
-    <w:p>
-      <w:r>
-        <w:t xml:space="preserve">This state machine controls writing to the </w:t>
-      </w:r>
-      <w:proofErr w:type="spellStart"/>
-      <w:proofErr w:type="gramStart"/>
-      <w:r>
-        <w:t>Fifo</w:t>
-      </w:r>
-      <w:proofErr w:type="spellEnd"/>
-      <w:proofErr w:type="gramEnd"/>
-      <w:r>
-        <w:t xml:space="preserve"> in the FX2 USB2 transceiver. </w:t>
-      </w:r>
-    </w:p>
-    <w:p>
-      <w:pPr>
-        <w:pStyle w:val="berschrift2"/>
+    <w:p/>
+    <w:p>
+      <w:pPr>
+        <w:pStyle w:val="Heading2"/>
       </w:pPr>
       <w:proofErr w:type="spellStart"/>
       <w:r>
@@ -1087,7 +2139,10 @@
       </w:r>
       <w:proofErr w:type="gramEnd"/>
       <w:r>
-        <w:t xml:space="preserve"> square wave clock is output on </w:t>
+        <w:t xml:space="preserve"> square wave clock is outpu</w:t>
+      </w:r>
+      <w:r>
+        <w:t xml:space="preserve">t on </w:t>
       </w:r>
       <w:proofErr w:type="spellStart"/>
       <w:r>
@@ -1095,7 +2150,10 @@
       </w:r>
       <w:proofErr w:type="spellEnd"/>
       <w:r>
-        <w:t xml:space="preserve"> to synchronized potential slave devices. On falling edges of </w:t>
+        <w:t xml:space="preserve"> to synchronize</w:t>
+      </w:r>
+      <w:r>
+        <w:t xml:space="preserve"> potential slave devices. On falling edges of </w:t>
       </w:r>
       <w:proofErr w:type="spellStart"/>
       <w:r>
@@ -1132,7 +2190,7 @@
     </w:p>
     <w:p>
       <w:pPr>
-        <w:pStyle w:val="berschrift4"/>
+        <w:pStyle w:val="Heading4"/>
       </w:pPr>
       <w:r>
         <w:t>Inputs:</w:t>
@@ -1164,12 +2222,95 @@
     <w:p>
       <w:proofErr w:type="spellStart"/>
       <w:r>
+        <w:t>HostResetTimestampxSI</w:t>
+      </w:r>
+      <w:proofErr w:type="spellEnd"/>
+      <w:r>
+        <w:t>: reset the timestamp counter</w:t>
+      </w:r>
+    </w:p>
+    <w:p>
+      <w:pPr>
+        <w:pStyle w:val="signallist"/>
+      </w:pPr>
+      <w:proofErr w:type="spellStart"/>
+      <w:r>
+        <w:t>RunxSI</w:t>
+      </w:r>
+      <w:proofErr w:type="spellEnd"/>
+      <w:r>
+        <w:t xml:space="preserve">: If active, timestamp is incremented every </w:t>
+      </w:r>
+      <w:proofErr w:type="spellStart"/>
+      <w:r>
+        <w:t>counte</w:t>
+      </w:r>
+      <w:r>
+        <w:t>rInc</w:t>
+      </w:r>
+      <w:proofErr w:type="spellEnd"/>
+      <w:r>
+        <w:t xml:space="preserve"> clock cycles, if inactive, </w:t>
+      </w:r>
+      <w:r>
+        <w:t>timest</w:t>
+      </w:r>
+      <w:r>
+        <w:t>amp counter is not incremented.</w:t>
+      </w:r>
+    </w:p>
+    <w:p>
+      <w:pPr>
+        <w:pStyle w:val="signallist"/>
+      </w:pPr>
+      <w:proofErr w:type="spellStart"/>
+      <w:r>
+        <w:t>ConfigxSI</w:t>
+      </w:r>
+      <w:proofErr w:type="spellEnd"/>
+      <w:r>
+        <w:t>: Whether this device is timestamp master or timestamp slave.</w:t>
+      </w:r>
+    </w:p>
+    <w:p>
+      <w:pPr>
+        <w:pStyle w:val="signallist"/>
+      </w:pPr>
+      <w:proofErr w:type="spellStart"/>
+      <w:r>
         <w:lastRenderedPageBreak/>
-        <w:t>HostResetTimestampxSI</w:t>
-      </w:r>
-      <w:proofErr w:type="spellEnd"/>
-      <w:r>
-        <w:t>: reset the timestamp counter</w:t>
+        <w:t>SyncInxABI</w:t>
+      </w:r>
+      <w:proofErr w:type="spellEnd"/>
+      <w:r>
+        <w:t>:</w:t>
+      </w:r>
+      <w:r>
+        <w:t xml:space="preserve"> If </w:t>
+      </w:r>
+      <w:proofErr w:type="spellStart"/>
+      <w:r>
+        <w:t>configxSI</w:t>
+      </w:r>
+      <w:proofErr w:type="spellEnd"/>
+      <w:r>
+        <w:t xml:space="preserve">=1, falling edges on this input create trigger events. If </w:t>
+      </w:r>
+      <w:proofErr w:type="spellStart"/>
+      <w:r>
+        <w:t>configxSI</w:t>
+      </w:r>
+      <w:proofErr w:type="spellEnd"/>
+      <w:r>
+        <w:t>=0, this input is used to synchronize the timestamp counter to an external device.</w:t>
+      </w:r>
+    </w:p>
+    <w:p>
+      <w:pPr>
+        <w:pStyle w:val="Heading4"/>
+      </w:pPr>
+      <w:r>
+        <w:t>Outputs:</w:t>
       </w:r>
     </w:p>
     <w:p>
@@ -1178,28 +2319,37 @@
       </w:pPr>
       <w:proofErr w:type="spellStart"/>
       <w:r>
-        <w:t>RunxSI</w:t>
-      </w:r>
-      <w:proofErr w:type="spellEnd"/>
-      <w:r>
-        <w:t xml:space="preserve">: If active, timestamp is incremented every </w:t>
-      </w:r>
-      <w:proofErr w:type="spellStart"/>
-      <w:r>
-        <w:t>counte</w:t>
-      </w:r>
-      <w:r>
-        <w:t>rInc</w:t>
-      </w:r>
-      <w:proofErr w:type="spellEnd"/>
-      <w:r>
-        <w:t xml:space="preserve"> clock cycles, if inactive, </w:t>
-      </w:r>
-      <w:r>
-        <w:t>timest</w:t>
-      </w:r>
-      <w:r>
-        <w:t>amp counter is not incremented.</w:t>
+        <w:t>ResetTimestampxSBO</w:t>
+      </w:r>
+      <w:proofErr w:type="spellEnd"/>
+      <w:r>
+        <w:t xml:space="preserve">: reset the timestamp counter and signal the AER_FSM to </w:t>
+      </w:r>
+      <w:r>
+        <w:t xml:space="preserve">write a timestamp reset message </w:t>
+      </w:r>
+      <w:r>
+        <w:t xml:space="preserve">to </w:t>
+      </w:r>
+      <w:proofErr w:type="spellStart"/>
+      <w:proofErr w:type="gramStart"/>
+      <w:r>
+        <w:t>fifo</w:t>
+      </w:r>
+      <w:proofErr w:type="spellEnd"/>
+      <w:proofErr w:type="gramEnd"/>
+      <w:r>
+        <w:t>.</w:t>
+      </w:r>
+    </w:p>
+    <w:p>
+      <w:proofErr w:type="spellStart"/>
+      <w:r>
+        <w:t>IncrementCounterxSO</w:t>
+      </w:r>
+      <w:proofErr w:type="spellEnd"/>
+      <w:r>
+        <w:t xml:space="preserve">: increment timestamp counter by one. </w:t>
       </w:r>
     </w:p>
     <w:p>
@@ -1208,11 +2358,27 @@
       </w:pPr>
       <w:proofErr w:type="spellStart"/>
       <w:r>
-        <w:t>ConfigxSI</w:t>
-      </w:r>
-      <w:proofErr w:type="spellEnd"/>
-      <w:r>
-        <w:t>: Whether this device is timestamp master or timestamp slave.</w:t>
+        <w:t>TriggerxSO</w:t>
+      </w:r>
+      <w:proofErr w:type="spellEnd"/>
+      <w:r>
+        <w:t>: in timestamp master mode (</w:t>
+      </w:r>
+      <w:proofErr w:type="spellStart"/>
+      <w:r>
+        <w:t>configxSI</w:t>
+      </w:r>
+      <w:proofErr w:type="spellEnd"/>
+      <w:r>
+        <w:t xml:space="preserve">=1), a falling edge on </w:t>
+      </w:r>
+      <w:proofErr w:type="spellStart"/>
+      <w:r>
+        <w:t>SyncInxABI</w:t>
+      </w:r>
+      <w:proofErr w:type="spellEnd"/>
+      <w:r>
+        <w:t xml:space="preserve"> was received.</w:t>
       </w:r>
     </w:p>
     <w:p>
@@ -1221,38 +2387,343 @@
       </w:pPr>
       <w:proofErr w:type="spellStart"/>
       <w:r>
-        <w:t>SyncInxABI</w:t>
-      </w:r>
-      <w:proofErr w:type="spellEnd"/>
-      <w:r>
-        <w:t>:</w:t>
-      </w:r>
-    </w:p>
-    <w:p>
-      <w:pPr>
-        <w:pStyle w:val="berschrift4"/>
+        <w:t>SyncOutxSBO</w:t>
+      </w:r>
+      <w:proofErr w:type="spellEnd"/>
+      <w:r>
+        <w:t xml:space="preserve">: </w:t>
+      </w:r>
+      <w:r>
+        <w:t xml:space="preserve">If </w:t>
+      </w:r>
+      <w:proofErr w:type="spellStart"/>
+      <w:r>
+        <w:t>configxSI</w:t>
+      </w:r>
+      <w:proofErr w:type="spellEnd"/>
+      <w:r>
+        <w:t xml:space="preserve">=1 (timestamp master) and </w:t>
+      </w:r>
+      <w:proofErr w:type="spellStart"/>
+      <w:r>
+        <w:t>runxSI</w:t>
+      </w:r>
+      <w:proofErr w:type="spellEnd"/>
+      <w:r>
+        <w:t xml:space="preserve">=1, a </w:t>
+      </w:r>
+      <w:proofErr w:type="gramStart"/>
+      <w:r>
+        <w:t>10kHz</w:t>
+      </w:r>
+      <w:proofErr w:type="gramEnd"/>
+      <w:r>
+        <w:t xml:space="preserve"> square wave is output to synchronize potential slave devices. If </w:t>
+      </w:r>
+      <w:proofErr w:type="spellStart"/>
+      <w:r>
+        <w:t>configxSI</w:t>
+      </w:r>
+      <w:proofErr w:type="spellEnd"/>
+      <w:r>
+        <w:t xml:space="preserve">=0, the output is equal to </w:t>
+      </w:r>
+      <w:proofErr w:type="spellStart"/>
+      <w:r>
+        <w:t>syncInxABI</w:t>
+      </w:r>
+      <w:proofErr w:type="spellEnd"/>
+    </w:p>
+    <w:p>
+      <w:pPr>
+        <w:pStyle w:val="Heading2"/>
+      </w:pPr>
+      <w:proofErr w:type="spellStart"/>
+      <w:r>
+        <w:t>timestampCounter.vhd</w:t>
+      </w:r>
+      <w:proofErr w:type="spellEnd"/>
+    </w:p>
+    <w:p>
+      <w:r>
+        <w:t>This is the counte</w:t>
+      </w:r>
+      <w:r>
+        <w:t>r that holds the current time. I</w:t>
+      </w:r>
+      <w:r>
+        <w:t xml:space="preserve">f it wraps around, </w:t>
+      </w:r>
+      <w:r>
+        <w:t xml:space="preserve">it tells the </w:t>
+      </w:r>
+      <w:proofErr w:type="spellStart"/>
+      <w:r>
+        <w:t>fifoStateMachine</w:t>
+      </w:r>
+      <w:proofErr w:type="spellEnd"/>
+      <w:r>
+        <w:t xml:space="preserve"> so by means of the </w:t>
+      </w:r>
+      <w:proofErr w:type="spellStart"/>
+      <w:r>
+        <w:t>OverflowxSO</w:t>
+      </w:r>
+      <w:proofErr w:type="spellEnd"/>
+      <w:r>
+        <w:t xml:space="preserve"> output. T</w:t>
+      </w:r>
+      <w:r>
+        <w:t xml:space="preserve">he </w:t>
+      </w:r>
+      <w:proofErr w:type="spellStart"/>
+      <w:r>
+        <w:t>fifoStateMachine</w:t>
+      </w:r>
+      <w:proofErr w:type="spellEnd"/>
+      <w:r>
+        <w:t xml:space="preserve"> </w:t>
+      </w:r>
+      <w:r>
+        <w:t xml:space="preserve">then </w:t>
+      </w:r>
+      <w:r>
+        <w:t xml:space="preserve">writes a timestamp wrap </w:t>
+      </w:r>
+      <w:r>
+        <w:t xml:space="preserve">message to </w:t>
+      </w:r>
+      <w:r>
+        <w:t xml:space="preserve">the </w:t>
+      </w:r>
+      <w:proofErr w:type="spellStart"/>
+      <w:proofErr w:type="gramStart"/>
+      <w:r>
+        <w:t>F</w:t>
+      </w:r>
+      <w:r>
+        <w:t>ifo</w:t>
+      </w:r>
+      <w:proofErr w:type="spellEnd"/>
+      <w:proofErr w:type="gramEnd"/>
+      <w:r>
+        <w:t>.</w:t>
+      </w:r>
+    </w:p>
+    <w:p>
+      <w:pPr>
+        <w:pStyle w:val="Heading4"/>
+      </w:pPr>
+      <w:r>
+        <w:t>Inputs:</w:t>
+      </w:r>
+    </w:p>
+    <w:p>
+      <w:proofErr w:type="spellStart"/>
+      <w:r>
+        <w:t>ClockxCI</w:t>
+      </w:r>
+      <w:proofErr w:type="spellEnd"/>
+      <w:r>
+        <w:t>: system clock</w:t>
+      </w:r>
+    </w:p>
+    <w:p>
+      <w:pPr>
+        <w:pStyle w:val="signallist"/>
+      </w:pPr>
+      <w:proofErr w:type="spellStart"/>
+      <w:r>
+        <w:t>ResetxRBI</w:t>
+      </w:r>
+      <w:proofErr w:type="spellEnd"/>
+      <w:r>
+        <w:t>: reset, active low (this is not chip reset, this reset signal is specific to the timestamp counter)</w:t>
+      </w:r>
+      <w:r>
+        <w:t>. Reset the counter value to zero.</w:t>
+      </w:r>
+    </w:p>
+    <w:p>
+      <w:proofErr w:type="spellStart"/>
+      <w:r>
+        <w:t>IncrementxSI</w:t>
+      </w:r>
+      <w:proofErr w:type="spellEnd"/>
+      <w:r>
+        <w:t>: increment the timestamp by one</w:t>
+      </w:r>
+    </w:p>
+    <w:p>
+      <w:pPr>
+        <w:pStyle w:val="Heading4"/>
       </w:pPr>
       <w:r>
         <w:t>Outputs:</w:t>
       </w:r>
     </w:p>
     <w:p>
-      <w:pPr>
-        <w:pStyle w:val="signallist"/>
-      </w:pPr>
-      <w:proofErr w:type="spellStart"/>
-      <w:r>
-        <w:t>ResetTimestampxSBO</w:t>
-      </w:r>
-      <w:proofErr w:type="spellEnd"/>
-      <w:r>
-        <w:t xml:space="preserve">: reset the timestamp counter and signal the AER_FSM to </w:t>
-      </w:r>
-      <w:r>
-        <w:t xml:space="preserve">write a timestamp reset message </w:t>
-      </w:r>
-      <w:r>
-        <w:t xml:space="preserve">to </w:t>
+      <w:proofErr w:type="spellStart"/>
+      <w:r>
+        <w:t>OverflowxSO</w:t>
+      </w:r>
+      <w:proofErr w:type="spellEnd"/>
+      <w:r>
+        <w:t>: the timestamp has wrapped, active for one clock cycle</w:t>
+      </w:r>
+    </w:p>
+    <w:p>
+      <w:proofErr w:type="spellStart"/>
+      <w:r>
+        <w:t>DataxDO</w:t>
+      </w:r>
+      <w:proofErr w:type="spellEnd"/>
+      <w:r>
+        <w:t>: the current timestamp</w:t>
+      </w:r>
+    </w:p>
+    <w:p>
+      <w:pPr>
+        <w:pStyle w:val="Heading2"/>
+      </w:pPr>
+      <w:proofErr w:type="spellStart"/>
+      <w:r>
+        <w:t>wordRegister.vhd</w:t>
+      </w:r>
+      <w:proofErr w:type="spellEnd"/>
+    </w:p>
+    <w:p>
+      <w:r>
+        <w:t>A</w:t>
+      </w:r>
+      <w:r>
+        <w:t xml:space="preserve"> regi</w:t>
+      </w:r>
+      <w:r>
+        <w:t>ster, size can be specified.</w:t>
+      </w:r>
+    </w:p>
+    <w:p>
+      <w:pPr>
+        <w:pStyle w:val="Heading4"/>
+      </w:pPr>
+      <w:r>
+        <w:t>Inputs:</w:t>
+      </w:r>
+    </w:p>
+    <w:p>
+      <w:proofErr w:type="spellStart"/>
+      <w:r>
+        <w:t>ClockxCI</w:t>
+      </w:r>
+      <w:proofErr w:type="spellEnd"/>
+      <w:r>
+        <w:t>: system clock</w:t>
+      </w:r>
+    </w:p>
+    <w:p>
+      <w:proofErr w:type="spellStart"/>
+      <w:r>
+        <w:t>Re</w:t>
+      </w:r>
+      <w:r>
+        <w:t>setxRBI</w:t>
+      </w:r>
+      <w:proofErr w:type="spellEnd"/>
+      <w:r>
+        <w:t>: chip reset, active low</w:t>
+      </w:r>
+    </w:p>
+    <w:p>
+      <w:proofErr w:type="spellStart"/>
+      <w:r>
+        <w:t>WriteEnablexEI</w:t>
+      </w:r>
+      <w:proofErr w:type="spellEnd"/>
+      <w:r>
+        <w:t>: write enable</w:t>
+      </w:r>
+    </w:p>
+    <w:p>
+      <w:proofErr w:type="spellStart"/>
+      <w:r>
+        <w:t>DataInxDI</w:t>
+      </w:r>
+      <w:proofErr w:type="spellEnd"/>
+      <w:r>
+        <w:t>: register input</w:t>
+      </w:r>
+    </w:p>
+    <w:p>
+      <w:pPr>
+        <w:pStyle w:val="Heading4"/>
+      </w:pPr>
+      <w:r>
+        <w:t>Outputs:</w:t>
+      </w:r>
+    </w:p>
+    <w:p>
+      <w:proofErr w:type="spellStart"/>
+      <w:r>
+        <w:t>DataOutxDO</w:t>
+      </w:r>
+      <w:proofErr w:type="spellEnd"/>
+      <w:r>
+        <w:t>: register output</w:t>
+      </w:r>
+    </w:p>
+    <w:p>
+      <w:pPr>
+        <w:pStyle w:val="Heading2"/>
+      </w:pPr>
+      <w:proofErr w:type="spellStart"/>
+      <w:r>
+        <w:lastRenderedPageBreak/>
+        <w:t>HostTriggerSyncGenerator</w:t>
+      </w:r>
+      <w:proofErr w:type="spellEnd"/>
+    </w:p>
+    <w:p>
+      <w:proofErr w:type="gramStart"/>
+      <w:r>
+        <w:t xml:space="preserve">Creates a one clock cycle output pulse on </w:t>
+      </w:r>
+      <w:proofErr w:type="spellStart"/>
+      <w:r>
+        <w:t>HostTriggerxSO</w:t>
+      </w:r>
+      <w:proofErr w:type="spellEnd"/>
+      <w:r>
+        <w:t xml:space="preserve"> from the multi-clock cycle input pulse on </w:t>
+      </w:r>
+      <w:proofErr w:type="spellStart"/>
+      <w:r>
+        <w:t>HostSyncxSI</w:t>
+      </w:r>
+      <w:proofErr w:type="spellEnd"/>
+      <w:r>
+        <w:t>.</w:t>
+      </w:r>
+      <w:proofErr w:type="gramEnd"/>
+    </w:p>
+    <w:p>
+      <w:r>
+        <w:t>This allows inserting special trigger events into the event stream, when the host computer signals to do so. Like this the timing of commands from the host computer can be synchronized with input data.</w:t>
+      </w:r>
+    </w:p>
+    <w:p>
+      <w:pPr>
+        <w:pStyle w:val="Heading2"/>
+      </w:pPr>
+      <w:proofErr w:type="spellStart"/>
+      <w:r>
+        <w:t>EventCounter</w:t>
+      </w:r>
+      <w:proofErr w:type="spellEnd"/>
+    </w:p>
+    <w:p>
+      <w:r>
+        <w:t xml:space="preserve">Counts the number of events written to the </w:t>
       </w:r>
       <w:proofErr w:type="spellStart"/>
       <w:proofErr w:type="gramStart"/>
@@ -1262,41 +2733,169 @@
       <w:proofErr w:type="spellEnd"/>
       <w:proofErr w:type="gramEnd"/>
       <w:r>
-        <w:t>.</w:t>
-      </w:r>
-    </w:p>
-    <w:p>
-      <w:proofErr w:type="spellStart"/>
-      <w:r>
-        <w:t>IncrementCounterxSO</w:t>
-      </w:r>
-      <w:proofErr w:type="spellEnd"/>
-      <w:r>
-        <w:t xml:space="preserve">: increment timestamp counter by one. </w:t>
-      </w:r>
-    </w:p>
-    <w:p>
-      <w:pPr>
-        <w:pStyle w:val="berschrift2"/>
-      </w:pPr>
-      <w:proofErr w:type="spellStart"/>
-      <w:r>
-        <w:t>timestampCounter.vhd</w:t>
-      </w:r>
-      <w:proofErr w:type="spellEnd"/>
-    </w:p>
-    <w:p>
-      <w:r>
-        <w:t>This is the counte</w:t>
-      </w:r>
-      <w:r>
-        <w:t>r that holds the current time. I</w:t>
-      </w:r>
-      <w:r>
-        <w:t xml:space="preserve">f it wraps around, </w:t>
-      </w:r>
-      <w:r>
-        <w:t xml:space="preserve">it tells the </w:t>
+        <w:t xml:space="preserve">. If this counter reaches 128, it resets the </w:t>
+      </w:r>
+      <w:proofErr w:type="spellStart"/>
+      <w:r>
+        <w:t>earlyPaket</w:t>
+      </w:r>
+      <w:proofErr w:type="spellEnd"/>
+      <w:r>
+        <w:t xml:space="preserve"> timer.</w:t>
+      </w:r>
+    </w:p>
+    <w:p>
+      <w:pPr>
+        <w:pStyle w:val="Heading4"/>
+      </w:pPr>
+      <w:r>
+        <w:t>Inputs:</w:t>
+      </w:r>
+    </w:p>
+    <w:p>
+      <w:proofErr w:type="spellStart"/>
+      <w:r>
+        <w:t>ClockxCI</w:t>
+      </w:r>
+      <w:proofErr w:type="spellEnd"/>
+      <w:r>
+        <w:t>: system clock</w:t>
+      </w:r>
+    </w:p>
+    <w:p>
+      <w:proofErr w:type="spellStart"/>
+      <w:r>
+        <w:t>ResetxRBI</w:t>
+      </w:r>
+      <w:proofErr w:type="spellEnd"/>
+      <w:r>
+        <w:t>: chip reset, active low</w:t>
+      </w:r>
+    </w:p>
+    <w:p>
+      <w:proofErr w:type="spellStart"/>
+      <w:r>
+        <w:t>IncrementxSI</w:t>
+      </w:r>
+      <w:proofErr w:type="spellEnd"/>
+      <w:r>
+        <w:t>: increment the counter by one.</w:t>
+      </w:r>
+    </w:p>
+    <w:p>
+      <w:proofErr w:type="spellStart"/>
+      <w:r>
+        <w:t>ClearxSI</w:t>
+      </w:r>
+      <w:proofErr w:type="spellEnd"/>
+      <w:r>
+        <w:t>: resets the counter to zero</w:t>
+      </w:r>
+    </w:p>
+    <w:p>
+      <w:pPr>
+        <w:pStyle w:val="Heading4"/>
+      </w:pPr>
+      <w:r>
+        <w:t>Outputs:</w:t>
+      </w:r>
+    </w:p>
+    <w:p>
+      <w:proofErr w:type="spellStart"/>
+      <w:r>
+        <w:t>OverflowxSO</w:t>
+      </w:r>
+      <w:proofErr w:type="spellEnd"/>
+      <w:r>
+        <w:t>: counter reached 128</w:t>
+      </w:r>
+    </w:p>
+    <w:p>
+      <w:pPr>
+        <w:pStyle w:val="Heading2"/>
+      </w:pPr>
+      <w:proofErr w:type="spellStart"/>
+      <w:r>
+        <w:t>E</w:t>
+      </w:r>
+      <w:r>
+        <w:t>arlyPaketTimer</w:t>
+      </w:r>
+      <w:proofErr w:type="spellEnd"/>
+    </w:p>
+    <w:p>
+      <w:proofErr w:type="gramStart"/>
+      <w:r>
+        <w:t>Timer to ensure a minimum packet rate on the USB.</w:t>
+      </w:r>
+      <w:proofErr w:type="gramEnd"/>
+    </w:p>
+    <w:p>
+      <w:pPr>
+        <w:pStyle w:val="Heading4"/>
+      </w:pPr>
+      <w:r>
+        <w:t>Inputs:</w:t>
+      </w:r>
+    </w:p>
+    <w:p>
+      <w:proofErr w:type="spellStart"/>
+      <w:r>
+        <w:t>ClockxCI</w:t>
+      </w:r>
+      <w:proofErr w:type="spellEnd"/>
+      <w:r>
+        <w:t>: system clock</w:t>
+      </w:r>
+    </w:p>
+    <w:p>
+      <w:proofErr w:type="spellStart"/>
+      <w:r>
+        <w:t>ResetxRBI</w:t>
+      </w:r>
+      <w:proofErr w:type="spellEnd"/>
+      <w:r>
+        <w:t>: chip reset, active low</w:t>
+      </w:r>
+    </w:p>
+    <w:p>
+      <w:proofErr w:type="spellStart"/>
+      <w:r>
+        <w:t>ClearxSI</w:t>
+      </w:r>
+      <w:proofErr w:type="spellEnd"/>
+      <w:r>
+        <w:t xml:space="preserve">: resets the </w:t>
+      </w:r>
+      <w:r>
+        <w:t>timer</w:t>
+      </w:r>
+      <w:r>
+        <w:t xml:space="preserve"> to zero</w:t>
+      </w:r>
+    </w:p>
+    <w:p>
+      <w:pPr>
+        <w:pStyle w:val="Heading4"/>
+      </w:pPr>
+      <w:r>
+        <w:t>Outputs:</w:t>
+      </w:r>
+    </w:p>
+    <w:p>
+      <w:proofErr w:type="spellStart"/>
+      <w:r>
+        <w:t>TimerExpired</w:t>
+      </w:r>
+      <w:r>
+        <w:t>xSO</w:t>
+      </w:r>
+      <w:proofErr w:type="spellEnd"/>
+      <w:r>
+        <w:t xml:space="preserve">: </w:t>
+      </w:r>
+      <w:r>
+        <w:t xml:space="preserve">tells the </w:t>
       </w:r>
       <w:proofErr w:type="spellStart"/>
       <w:r>
@@ -1304,265 +2903,86 @@
       </w:r>
       <w:proofErr w:type="spellEnd"/>
       <w:r>
-        <w:t xml:space="preserve"> so by means of the </w:t>
-      </w:r>
-      <w:proofErr w:type="spellStart"/>
-      <w:r>
-        <w:t>OverflowxSO</w:t>
-      </w:r>
-      <w:proofErr w:type="spellEnd"/>
-      <w:r>
-        <w:t xml:space="preserve"> output. T</w:t>
-      </w:r>
-      <w:r>
-        <w:t xml:space="preserve">he </w:t>
-      </w:r>
-      <w:proofErr w:type="spellStart"/>
-      <w:r>
-        <w:t>fifoStateMachine</w:t>
-      </w:r>
-      <w:proofErr w:type="spellEnd"/>
-      <w:r>
-        <w:t xml:space="preserve"> </w:t>
-      </w:r>
-      <w:r>
-        <w:t xml:space="preserve">then </w:t>
-      </w:r>
-      <w:r>
-        <w:t xml:space="preserve">writes a timestamp wrap </w:t>
-      </w:r>
-      <w:r>
-        <w:t xml:space="preserve">message to </w:t>
-      </w:r>
-      <w:r>
-        <w:t xml:space="preserve">the </w:t>
-      </w:r>
-      <w:proofErr w:type="spellStart"/>
-      <w:proofErr w:type="gramStart"/>
-      <w:r>
-        <w:t>F</w:t>
-      </w:r>
-      <w:r>
-        <w:t>ifo</w:t>
-      </w:r>
-      <w:proofErr w:type="spellEnd"/>
-      <w:proofErr w:type="gramEnd"/>
-      <w:r>
-        <w:t>.</w:t>
-      </w:r>
-    </w:p>
-    <w:p>
-      <w:pPr>
-        <w:pStyle w:val="berschrift4"/>
-      </w:pPr>
-      <w:r>
-        <w:t>Inputs:</w:t>
-      </w:r>
-    </w:p>
-    <w:p>
-      <w:proofErr w:type="spellStart"/>
-      <w:r>
-        <w:t>ClockxCI</w:t>
-      </w:r>
-      <w:proofErr w:type="spellEnd"/>
-      <w:r>
-        <w:t>: system clock</w:t>
-      </w:r>
-    </w:p>
-    <w:p>
-      <w:pPr>
-        <w:pStyle w:val="signallist"/>
-      </w:pPr>
-      <w:proofErr w:type="spellStart"/>
-      <w:r>
-        <w:t>ResetxRBI</w:t>
-      </w:r>
-      <w:proofErr w:type="spellEnd"/>
-      <w:r>
-        <w:t>: reset, active low (this is not chip reset, this reset signal is specific to the timestamp counter)</w:t>
-      </w:r>
-      <w:r>
-        <w:t>. Reset the counter value to zero.</w:t>
-      </w:r>
-    </w:p>
-    <w:p>
-      <w:proofErr w:type="spellStart"/>
-      <w:r>
-        <w:t>IncrementxSI</w:t>
-      </w:r>
-      <w:proofErr w:type="spellEnd"/>
-      <w:r>
-        <w:t>: increment the timestamp by one</w:t>
-      </w:r>
-    </w:p>
-    <w:p>
-      <w:pPr>
-        <w:pStyle w:val="berschrift4"/>
-      </w:pPr>
-      <w:r>
-        <w:t>Outputs:</w:t>
-      </w:r>
-    </w:p>
-    <w:p>
-      <w:proofErr w:type="spellStart"/>
-      <w:r>
-        <w:t>OverflowxSO</w:t>
-      </w:r>
-      <w:proofErr w:type="spellEnd"/>
-      <w:r>
-        <w:t>: the timestamp has wrapped, active for one clock cycle</w:t>
-      </w:r>
-    </w:p>
-    <w:p>
-      <w:proofErr w:type="spellStart"/>
-      <w:r>
-        <w:t>DataxDO</w:t>
-      </w:r>
-      <w:proofErr w:type="spellEnd"/>
-      <w:r>
-        <w:t>: the current timestamp</w:t>
-      </w:r>
-    </w:p>
-    <w:p>
-      <w:pPr>
-        <w:pStyle w:val="berschrift2"/>
-      </w:pPr>
-      <w:proofErr w:type="spellStart"/>
-      <w:r>
-        <w:t>wordRegister.vhd</w:t>
-      </w:r>
-      <w:proofErr w:type="spellEnd"/>
-    </w:p>
-    <w:p>
-      <w:r>
-        <w:t>A</w:t>
-      </w:r>
-      <w:r>
-        <w:t xml:space="preserve"> regi</w:t>
-      </w:r>
-      <w:r>
-        <w:t>ster, size can be specified.</w:t>
-      </w:r>
-    </w:p>
-    <w:p>
-      <w:pPr>
-        <w:pStyle w:val="berschrift4"/>
-      </w:pPr>
-      <w:r>
-        <w:t>Inputs:</w:t>
-      </w:r>
-    </w:p>
-    <w:p>
-      <w:proofErr w:type="spellStart"/>
-      <w:r>
-        <w:t>ClockxCI</w:t>
-      </w:r>
-      <w:proofErr w:type="spellEnd"/>
-      <w:r>
-        <w:t>: system clock</w:t>
-      </w:r>
-    </w:p>
-    <w:p>
-      <w:proofErr w:type="spellStart"/>
-      <w:r>
-        <w:t>Re</w:t>
-      </w:r>
-      <w:r>
-        <w:t>setxRBI</w:t>
-      </w:r>
-      <w:proofErr w:type="spellEnd"/>
-      <w:r>
-        <w:t>: chip reset, active low</w:t>
-      </w:r>
-    </w:p>
-    <w:p>
-      <w:proofErr w:type="spellStart"/>
-      <w:r>
-        <w:t>WriteEnablexEI</w:t>
-      </w:r>
-      <w:proofErr w:type="spellEnd"/>
-      <w:r>
-        <w:t>: write enable</w:t>
-      </w:r>
-    </w:p>
-    <w:p>
-      <w:proofErr w:type="spellStart"/>
-      <w:r>
-        <w:t>DataInxDI</w:t>
-      </w:r>
-      <w:proofErr w:type="spellEnd"/>
-      <w:r>
-        <w:t>: register input</w:t>
-      </w:r>
-    </w:p>
-    <w:p>
-      <w:pPr>
-        <w:pStyle w:val="berschrift4"/>
-      </w:pPr>
-      <w:r>
-        <w:t>Outputs:</w:t>
-      </w:r>
-    </w:p>
-    <w:p>
-      <w:proofErr w:type="spellStart"/>
-      <w:r>
-        <w:t>DataOutxDO</w:t>
-      </w:r>
-      <w:proofErr w:type="spellEnd"/>
-      <w:r>
-        <w:t>: register output</w:t>
+        <w:t xml:space="preserve"> to assert </w:t>
+      </w:r>
+      <w:proofErr w:type="spellStart"/>
+      <w:r>
+        <w:t>PaketEndxSBO</w:t>
+      </w:r>
+      <w:proofErr w:type="spellEnd"/>
+      <w:r>
+        <w:t xml:space="preserve"> to commit a </w:t>
+      </w:r>
+      <w:proofErr w:type="spellStart"/>
+      <w:proofErr w:type="gramStart"/>
+      <w:r>
+        <w:t>fifo</w:t>
+      </w:r>
+      <w:proofErr w:type="spellEnd"/>
+      <w:proofErr w:type="gramEnd"/>
+      <w:r>
+        <w:t xml:space="preserve"> to the USB domain even if the </w:t>
+      </w:r>
+      <w:proofErr w:type="spellStart"/>
+      <w:r>
+        <w:t>fifo</w:t>
+      </w:r>
+      <w:proofErr w:type="spellEnd"/>
+      <w:r>
+        <w:t xml:space="preserve"> is not full.</w:t>
       </w:r>
     </w:p>
     <w:p/>
-    <w:p>
-      <w:pPr>
-        <w:pStyle w:val="berschrift2"/>
-      </w:pPr>
+    <w:p/>
+    <w:p>
+      <w:pPr>
+        <w:pStyle w:val="Heading2"/>
+      </w:pPr>
+      <w:r>
+        <w:t>S</w:t>
+      </w:r>
+      <w:r>
+        <w:t>ignal naming convention:</w:t>
+      </w:r>
+    </w:p>
+    <w:p>
+      <w:proofErr w:type="spellStart"/>
+      <w:proofErr w:type="gramStart"/>
+      <w:r>
+        <w:t>Signalnamex</w:t>
+      </w:r>
+      <w:proofErr w:type="spellEnd"/>
+      <w:r>
+        <w:t>[</w:t>
+      </w:r>
+      <w:proofErr w:type="gramEnd"/>
+      <w:r>
+        <w:t>CRESD][B][IO]</w:t>
+      </w:r>
+    </w:p>
+    <w:p>
+      <w:proofErr w:type="gramStart"/>
+      <w:r>
+        <w:t>where</w:t>
+      </w:r>
+      <w:proofErr w:type="gramEnd"/>
+      <w:r>
+        <w:t xml:space="preserve">  </w:t>
+      </w:r>
+    </w:p>
+    <w:p>
+      <w:r>
+        <w:t>C clock signal</w:t>
+      </w:r>
+    </w:p>
+    <w:p>
+      <w:r>
+        <w:t>R reset signal</w:t>
+      </w:r>
+    </w:p>
+    <w:p>
       <w:r>
         <w:lastRenderedPageBreak/>
-        <w:t>S</w:t>
-      </w:r>
-      <w:r>
-        <w:t>ignal naming convention:</w:t>
-      </w:r>
-    </w:p>
-    <w:p>
-      <w:proofErr w:type="spellStart"/>
-      <w:proofErr w:type="gramStart"/>
-      <w:r>
-        <w:t>Signalnamex</w:t>
-      </w:r>
-      <w:proofErr w:type="spellEnd"/>
-      <w:r>
-        <w:t>[</w:t>
-      </w:r>
-      <w:proofErr w:type="gramEnd"/>
-      <w:r>
-        <w:t>CRESD][B][IO]</w:t>
-      </w:r>
-    </w:p>
-    <w:p>
-      <w:proofErr w:type="gramStart"/>
-      <w:r>
-        <w:t>where</w:t>
-      </w:r>
-      <w:proofErr w:type="gramEnd"/>
-      <w:r>
-        <w:t xml:space="preserve">  </w:t>
-      </w:r>
-    </w:p>
-    <w:p>
-      <w:r>
-        <w:t>C clock signal</w:t>
-      </w:r>
-    </w:p>
-    <w:p>
-      <w:r>
-        <w:t>R reset signal</w:t>
-      </w:r>
-    </w:p>
-    <w:p>
-      <w:r>
         <w:t>E enable signal</w:t>
       </w:r>
     </w:p>
@@ -1802,15 +3222,15 @@
     <w:lsdException w:name="Bibliography" w:uiPriority="37"/>
     <w:lsdException w:name="TOC Heading" w:uiPriority="39" w:qFormat="1"/>
   </w:latentStyles>
-  <w:style w:type="paragraph" w:default="1" w:styleId="Standard">
+  <w:style w:type="paragraph" w:default="1" w:styleId="Normal">
     <w:name w:val="Normal"/>
     <w:qFormat/>
   </w:style>
-  <w:style w:type="paragraph" w:styleId="berschrift1">
+  <w:style w:type="paragraph" w:styleId="Heading1">
     <w:name w:val="heading 1"/>
-    <w:basedOn w:val="Standard"/>
-    <w:next w:val="Standard"/>
-    <w:link w:val="berschrift1Zchn"/>
+    <w:basedOn w:val="Normal"/>
+    <w:next w:val="Normal"/>
+    <w:link w:val="Heading1Char"/>
     <w:uiPriority w:val="9"/>
     <w:qFormat/>
     <w:rsid w:val="00EF7DC7"/>
@@ -1829,11 +3249,11 @@
       <w:szCs w:val="28"/>
     </w:rPr>
   </w:style>
-  <w:style w:type="paragraph" w:styleId="berschrift2">
+  <w:style w:type="paragraph" w:styleId="Heading2">
     <w:name w:val="heading 2"/>
-    <w:basedOn w:val="Standard"/>
-    <w:next w:val="Standard"/>
-    <w:link w:val="berschrift2Zchn"/>
+    <w:basedOn w:val="Normal"/>
+    <w:next w:val="Normal"/>
+    <w:link w:val="Heading2Char"/>
     <w:uiPriority w:val="9"/>
     <w:unhideWhenUsed/>
     <w:qFormat/>
@@ -1853,11 +3273,11 @@
       <w:szCs w:val="26"/>
     </w:rPr>
   </w:style>
-  <w:style w:type="paragraph" w:styleId="berschrift3">
+  <w:style w:type="paragraph" w:styleId="Heading3">
     <w:name w:val="heading 3"/>
-    <w:basedOn w:val="Standard"/>
-    <w:next w:val="Standard"/>
-    <w:link w:val="berschrift3Zchn"/>
+    <w:basedOn w:val="Normal"/>
+    <w:next w:val="Normal"/>
+    <w:link w:val="Heading3Char"/>
     <w:uiPriority w:val="9"/>
     <w:unhideWhenUsed/>
     <w:qFormat/>
@@ -1875,11 +3295,11 @@
       <w:color w:val="4F81BD" w:themeColor="accent1"/>
     </w:rPr>
   </w:style>
-  <w:style w:type="paragraph" w:styleId="berschrift4">
+  <w:style w:type="paragraph" w:styleId="Heading4">
     <w:name w:val="heading 4"/>
-    <w:basedOn w:val="Standard"/>
-    <w:next w:val="Standard"/>
-    <w:link w:val="berschrift4Zchn"/>
+    <w:basedOn w:val="Normal"/>
+    <w:next w:val="Normal"/>
+    <w:link w:val="Heading4Char"/>
     <w:uiPriority w:val="9"/>
     <w:unhideWhenUsed/>
     <w:qFormat/>
@@ -1899,13 +3319,13 @@
       <w:color w:val="4F81BD" w:themeColor="accent1"/>
     </w:rPr>
   </w:style>
-  <w:style w:type="character" w:default="1" w:styleId="Absatz-Standardschriftart">
+  <w:style w:type="character" w:default="1" w:styleId="DefaultParagraphFont">
     <w:name w:val="Default Paragraph Font"/>
     <w:uiPriority w:val="1"/>
     <w:semiHidden/>
     <w:unhideWhenUsed/>
   </w:style>
-  <w:style w:type="table" w:default="1" w:styleId="NormaleTabelle">
+  <w:style w:type="table" w:default="1" w:styleId="TableNormal">
     <w:name w:val="Normal Table"/>
     <w:uiPriority w:val="99"/>
     <w:semiHidden/>
@@ -1920,16 +3340,16 @@
       </w:tblCellMar>
     </w:tblPr>
   </w:style>
-  <w:style w:type="numbering" w:default="1" w:styleId="KeineListe">
+  <w:style w:type="numbering" w:default="1" w:styleId="NoList">
     <w:name w:val="No List"/>
     <w:uiPriority w:val="99"/>
     <w:semiHidden/>
     <w:unhideWhenUsed/>
   </w:style>
-  <w:style w:type="character" w:customStyle="1" w:styleId="berschrift1Zchn">
-    <w:name w:val="Überschrift 1 Zchn"/>
-    <w:basedOn w:val="Absatz-Standardschriftart"/>
-    <w:link w:val="berschrift1"/>
+  <w:style w:type="character" w:customStyle="1" w:styleId="Heading1Char">
+    <w:name w:val="Heading 1 Char"/>
+    <w:basedOn w:val="DefaultParagraphFont"/>
+    <w:link w:val="Heading1"/>
     <w:uiPriority w:val="9"/>
     <w:rsid w:val="00EF7DC7"/>
     <w:rPr>
@@ -1941,10 +3361,10 @@
       <w:szCs w:val="28"/>
     </w:rPr>
   </w:style>
-  <w:style w:type="paragraph" w:styleId="Sprechblasentext">
+  <w:style w:type="paragraph" w:styleId="BalloonText">
     <w:name w:val="Balloon Text"/>
-    <w:basedOn w:val="Standard"/>
-    <w:link w:val="SprechblasentextZchn"/>
+    <w:basedOn w:val="Normal"/>
+    <w:link w:val="BalloonTextChar"/>
     <w:uiPriority w:val="99"/>
     <w:semiHidden/>
     <w:unhideWhenUsed/>
@@ -1958,10 +3378,10 @@
       <w:szCs w:val="16"/>
     </w:rPr>
   </w:style>
-  <w:style w:type="character" w:customStyle="1" w:styleId="SprechblasentextZchn">
-    <w:name w:val="Sprechblasentext Zchn"/>
-    <w:basedOn w:val="Absatz-Standardschriftart"/>
-    <w:link w:val="Sprechblasentext"/>
+  <w:style w:type="character" w:customStyle="1" w:styleId="BalloonTextChar">
+    <w:name w:val="Balloon Text Char"/>
+    <w:basedOn w:val="DefaultParagraphFont"/>
+    <w:link w:val="BalloonText"/>
     <w:uiPriority w:val="99"/>
     <w:semiHidden/>
     <w:rsid w:val="008A4828"/>
@@ -1971,10 +3391,10 @@
       <w:szCs w:val="16"/>
     </w:rPr>
   </w:style>
-  <w:style w:type="character" w:customStyle="1" w:styleId="berschrift2Zchn">
-    <w:name w:val="Überschrift 2 Zchn"/>
-    <w:basedOn w:val="Absatz-Standardschriftart"/>
-    <w:link w:val="berschrift2"/>
+  <w:style w:type="character" w:customStyle="1" w:styleId="Heading2Char">
+    <w:name w:val="Heading 2 Char"/>
+    <w:basedOn w:val="DefaultParagraphFont"/>
+    <w:link w:val="Heading2"/>
     <w:uiPriority w:val="9"/>
     <w:rsid w:val="0059101C"/>
     <w:rPr>
@@ -1986,11 +3406,11 @@
       <w:szCs w:val="26"/>
     </w:rPr>
   </w:style>
-  <w:style w:type="paragraph" w:styleId="Untertitel">
+  <w:style w:type="paragraph" w:styleId="Subtitle">
     <w:name w:val="Subtitle"/>
-    <w:basedOn w:val="Standard"/>
-    <w:next w:val="Standard"/>
-    <w:link w:val="UntertitelZchn"/>
+    <w:basedOn w:val="Normal"/>
+    <w:next w:val="Normal"/>
+    <w:link w:val="SubtitleChar"/>
     <w:uiPriority w:val="11"/>
     <w:qFormat/>
     <w:rsid w:val="0059101C"/>
@@ -2009,10 +3429,10 @@
       <w:szCs w:val="24"/>
     </w:rPr>
   </w:style>
-  <w:style w:type="character" w:customStyle="1" w:styleId="UntertitelZchn">
-    <w:name w:val="Untertitel Zchn"/>
-    <w:basedOn w:val="Absatz-Standardschriftart"/>
-    <w:link w:val="Untertitel"/>
+  <w:style w:type="character" w:customStyle="1" w:styleId="SubtitleChar">
+    <w:name w:val="Subtitle Char"/>
+    <w:basedOn w:val="DefaultParagraphFont"/>
+    <w:link w:val="Subtitle"/>
     <w:uiPriority w:val="11"/>
     <w:rsid w:val="0059101C"/>
     <w:rPr>
@@ -2025,10 +3445,10 @@
       <w:szCs w:val="24"/>
     </w:rPr>
   </w:style>
-  <w:style w:type="character" w:customStyle="1" w:styleId="berschrift3Zchn">
-    <w:name w:val="Überschrift 3 Zchn"/>
-    <w:basedOn w:val="Absatz-Standardschriftart"/>
-    <w:link w:val="berschrift3"/>
+  <w:style w:type="character" w:customStyle="1" w:styleId="Heading3Char">
+    <w:name w:val="Heading 3 Char"/>
+    <w:basedOn w:val="DefaultParagraphFont"/>
+    <w:link w:val="Heading3"/>
     <w:uiPriority w:val="9"/>
     <w:rsid w:val="0059101C"/>
     <w:rPr>
@@ -2038,10 +3458,10 @@
       <w:color w:val="4F81BD" w:themeColor="accent1"/>
     </w:rPr>
   </w:style>
-  <w:style w:type="character" w:customStyle="1" w:styleId="berschrift4Zchn">
-    <w:name w:val="Überschrift 4 Zchn"/>
-    <w:basedOn w:val="Absatz-Standardschriftart"/>
-    <w:link w:val="berschrift4"/>
+  <w:style w:type="character" w:customStyle="1" w:styleId="Heading4Char">
+    <w:name w:val="Heading 4 Char"/>
+    <w:basedOn w:val="DefaultParagraphFont"/>
+    <w:link w:val="Heading4"/>
     <w:uiPriority w:val="9"/>
     <w:rsid w:val="0059101C"/>
     <w:rPr>
@@ -2055,7 +3475,7 @@
   </w:style>
   <w:style w:type="paragraph" w:customStyle="1" w:styleId="signallist">
     <w:name w:val="signal list"/>
-    <w:basedOn w:val="Standard"/>
+    <w:basedOn w:val="Normal"/>
     <w:link w:val="signallistZchn"/>
     <w:qFormat/>
     <w:rsid w:val="00075FAF"/>
@@ -2065,7 +3485,7 @@
   </w:style>
   <w:style w:type="character" w:customStyle="1" w:styleId="signallistZchn">
     <w:name w:val="signal list Zchn"/>
-    <w:basedOn w:val="Absatz-Standardschriftart"/>
+    <w:basedOn w:val="DefaultParagraphFont"/>
     <w:link w:val="signallist"/>
     <w:rsid w:val="00075FAF"/>
   </w:style>
@@ -2228,15 +3648,15 @@
     <w:lsdException w:name="Bibliography" w:uiPriority="37"/>
     <w:lsdException w:name="TOC Heading" w:uiPriority="39" w:qFormat="1"/>
   </w:latentStyles>
-  <w:style w:type="paragraph" w:default="1" w:styleId="Standard">
+  <w:style w:type="paragraph" w:default="1" w:styleId="Normal">
     <w:name w:val="Normal"/>
     <w:qFormat/>
   </w:style>
-  <w:style w:type="paragraph" w:styleId="berschrift1">
+  <w:style w:type="paragraph" w:styleId="Heading1">
     <w:name w:val="heading 1"/>
-    <w:basedOn w:val="Standard"/>
-    <w:next w:val="Standard"/>
-    <w:link w:val="berschrift1Zchn"/>
+    <w:basedOn w:val="Normal"/>
+    <w:next w:val="Normal"/>
+    <w:link w:val="Heading1Char"/>
     <w:uiPriority w:val="9"/>
     <w:qFormat/>
     <w:rsid w:val="00EF7DC7"/>
@@ -2255,11 +3675,11 @@
       <w:szCs w:val="28"/>
     </w:rPr>
   </w:style>
-  <w:style w:type="paragraph" w:styleId="berschrift2">
+  <w:style w:type="paragraph" w:styleId="Heading2">
     <w:name w:val="heading 2"/>
-    <w:basedOn w:val="Standard"/>
-    <w:next w:val="Standard"/>
-    <w:link w:val="berschrift2Zchn"/>
+    <w:basedOn w:val="Normal"/>
+    <w:next w:val="Normal"/>
+    <w:link w:val="Heading2Char"/>
     <w:uiPriority w:val="9"/>
     <w:unhideWhenUsed/>
     <w:qFormat/>
@@ -2279,11 +3699,11 @@
       <w:szCs w:val="26"/>
     </w:rPr>
   </w:style>
-  <w:style w:type="paragraph" w:styleId="berschrift3">
+  <w:style w:type="paragraph" w:styleId="Heading3">
     <w:name w:val="heading 3"/>
-    <w:basedOn w:val="Standard"/>
-    <w:next w:val="Standard"/>
-    <w:link w:val="berschrift3Zchn"/>
+    <w:basedOn w:val="Normal"/>
+    <w:next w:val="Normal"/>
+    <w:link w:val="Heading3Char"/>
     <w:uiPriority w:val="9"/>
     <w:unhideWhenUsed/>
     <w:qFormat/>
@@ -2301,11 +3721,11 @@
       <w:color w:val="4F81BD" w:themeColor="accent1"/>
     </w:rPr>
   </w:style>
-  <w:style w:type="paragraph" w:styleId="berschrift4">
+  <w:style w:type="paragraph" w:styleId="Heading4">
     <w:name w:val="heading 4"/>
-    <w:basedOn w:val="Standard"/>
-    <w:next w:val="Standard"/>
-    <w:link w:val="berschrift4Zchn"/>
+    <w:basedOn w:val="Normal"/>
+    <w:next w:val="Normal"/>
+    <w:link w:val="Heading4Char"/>
     <w:uiPriority w:val="9"/>
     <w:unhideWhenUsed/>
     <w:qFormat/>
@@ -2325,13 +3745,13 @@
       <w:color w:val="4F81BD" w:themeColor="accent1"/>
     </w:rPr>
   </w:style>
-  <w:style w:type="character" w:default="1" w:styleId="Absatz-Standardschriftart">
+  <w:style w:type="character" w:default="1" w:styleId="DefaultParagraphFont">
     <w:name w:val="Default Paragraph Font"/>
     <w:uiPriority w:val="1"/>
     <w:semiHidden/>
     <w:unhideWhenUsed/>
   </w:style>
-  <w:style w:type="table" w:default="1" w:styleId="NormaleTabelle">
+  <w:style w:type="table" w:default="1" w:styleId="TableNormal">
     <w:name w:val="Normal Table"/>
     <w:uiPriority w:val="99"/>
     <w:semiHidden/>
@@ -2346,16 +3766,16 @@
       </w:tblCellMar>
     </w:tblPr>
   </w:style>
-  <w:style w:type="numbering" w:default="1" w:styleId="KeineListe">
+  <w:style w:type="numbering" w:default="1" w:styleId="NoList">
     <w:name w:val="No List"/>
     <w:uiPriority w:val="99"/>
     <w:semiHidden/>
     <w:unhideWhenUsed/>
   </w:style>
-  <w:style w:type="character" w:customStyle="1" w:styleId="berschrift1Zchn">
-    <w:name w:val="Überschrift 1 Zchn"/>
-    <w:basedOn w:val="Absatz-Standardschriftart"/>
-    <w:link w:val="berschrift1"/>
+  <w:style w:type="character" w:customStyle="1" w:styleId="Heading1Char">
+    <w:name w:val="Heading 1 Char"/>
+    <w:basedOn w:val="DefaultParagraphFont"/>
+    <w:link w:val="Heading1"/>
     <w:uiPriority w:val="9"/>
     <w:rsid w:val="00EF7DC7"/>
     <w:rPr>
@@ -2367,10 +3787,10 @@
       <w:szCs w:val="28"/>
     </w:rPr>
   </w:style>
-  <w:style w:type="paragraph" w:styleId="Sprechblasentext">
+  <w:style w:type="paragraph" w:styleId="BalloonText">
     <w:name w:val="Balloon Text"/>
-    <w:basedOn w:val="Standard"/>
-    <w:link w:val="SprechblasentextZchn"/>
+    <w:basedOn w:val="Normal"/>
+    <w:link w:val="BalloonTextChar"/>
     <w:uiPriority w:val="99"/>
     <w:semiHidden/>
     <w:unhideWhenUsed/>
@@ -2384,10 +3804,10 @@
       <w:szCs w:val="16"/>
     </w:rPr>
   </w:style>
-  <w:style w:type="character" w:customStyle="1" w:styleId="SprechblasentextZchn">
-    <w:name w:val="Sprechblasentext Zchn"/>
-    <w:basedOn w:val="Absatz-Standardschriftart"/>
-    <w:link w:val="Sprechblasentext"/>
+  <w:style w:type="character" w:customStyle="1" w:styleId="BalloonTextChar">
+    <w:name w:val="Balloon Text Char"/>
+    <w:basedOn w:val="DefaultParagraphFont"/>
+    <w:link w:val="BalloonText"/>
     <w:uiPriority w:val="99"/>
     <w:semiHidden/>
     <w:rsid w:val="008A4828"/>
@@ -2397,10 +3817,10 @@
       <w:szCs w:val="16"/>
     </w:rPr>
   </w:style>
-  <w:style w:type="character" w:customStyle="1" w:styleId="berschrift2Zchn">
-    <w:name w:val="Überschrift 2 Zchn"/>
-    <w:basedOn w:val="Absatz-Standardschriftart"/>
-    <w:link w:val="berschrift2"/>
+  <w:style w:type="character" w:customStyle="1" w:styleId="Heading2Char">
+    <w:name w:val="Heading 2 Char"/>
+    <w:basedOn w:val="DefaultParagraphFont"/>
+    <w:link w:val="Heading2"/>
     <w:uiPriority w:val="9"/>
     <w:rsid w:val="0059101C"/>
     <w:rPr>
@@ -2412,11 +3832,11 @@
       <w:szCs w:val="26"/>
     </w:rPr>
   </w:style>
-  <w:style w:type="paragraph" w:styleId="Untertitel">
+  <w:style w:type="paragraph" w:styleId="Subtitle">
     <w:name w:val="Subtitle"/>
-    <w:basedOn w:val="Standard"/>
-    <w:next w:val="Standard"/>
-    <w:link w:val="UntertitelZchn"/>
+    <w:basedOn w:val="Normal"/>
+    <w:next w:val="Normal"/>
+    <w:link w:val="SubtitleChar"/>
     <w:uiPriority w:val="11"/>
     <w:qFormat/>
     <w:rsid w:val="0059101C"/>
@@ -2435,10 +3855,10 @@
       <w:szCs w:val="24"/>
     </w:rPr>
   </w:style>
-  <w:style w:type="character" w:customStyle="1" w:styleId="UntertitelZchn">
-    <w:name w:val="Untertitel Zchn"/>
-    <w:basedOn w:val="Absatz-Standardschriftart"/>
-    <w:link w:val="Untertitel"/>
+  <w:style w:type="character" w:customStyle="1" w:styleId="SubtitleChar">
+    <w:name w:val="Subtitle Char"/>
+    <w:basedOn w:val="DefaultParagraphFont"/>
+    <w:link w:val="Subtitle"/>
     <w:uiPriority w:val="11"/>
     <w:rsid w:val="0059101C"/>
     <w:rPr>
@@ -2451,10 +3871,10 @@
       <w:szCs w:val="24"/>
     </w:rPr>
   </w:style>
-  <w:style w:type="character" w:customStyle="1" w:styleId="berschrift3Zchn">
-    <w:name w:val="Überschrift 3 Zchn"/>
-    <w:basedOn w:val="Absatz-Standardschriftart"/>
-    <w:link w:val="berschrift3"/>
+  <w:style w:type="character" w:customStyle="1" w:styleId="Heading3Char">
+    <w:name w:val="Heading 3 Char"/>
+    <w:basedOn w:val="DefaultParagraphFont"/>
+    <w:link w:val="Heading3"/>
     <w:uiPriority w:val="9"/>
     <w:rsid w:val="0059101C"/>
     <w:rPr>
@@ -2464,10 +3884,10 @@
       <w:color w:val="4F81BD" w:themeColor="accent1"/>
     </w:rPr>
   </w:style>
-  <w:style w:type="character" w:customStyle="1" w:styleId="berschrift4Zchn">
-    <w:name w:val="Überschrift 4 Zchn"/>
-    <w:basedOn w:val="Absatz-Standardschriftart"/>
-    <w:link w:val="berschrift4"/>
+  <w:style w:type="character" w:customStyle="1" w:styleId="Heading4Char">
+    <w:name w:val="Heading 4 Char"/>
+    <w:basedOn w:val="DefaultParagraphFont"/>
+    <w:link w:val="Heading4"/>
     <w:uiPriority w:val="9"/>
     <w:rsid w:val="0059101C"/>
     <w:rPr>
@@ -2481,7 +3901,7 @@
   </w:style>
   <w:style w:type="paragraph" w:customStyle="1" w:styleId="signallist">
     <w:name w:val="signal list"/>
-    <w:basedOn w:val="Standard"/>
+    <w:basedOn w:val="Normal"/>
     <w:link w:val="signallistZchn"/>
     <w:qFormat/>
     <w:rsid w:val="00075FAF"/>
@@ -2491,7 +3911,7 @@
   </w:style>
   <w:style w:type="character" w:customStyle="1" w:styleId="signallistZchn">
     <w:name w:val="signal list Zchn"/>
-    <w:basedOn w:val="Absatz-Standardschriftart"/>
+    <w:basedOn w:val="DefaultParagraphFont"/>
     <w:link w:val="signallist"/>
     <w:rsid w:val="00075FAF"/>
   </w:style>

</xml_diff>